<commit_message>
adicionados dados de 2019
</commit_message>
<xml_diff>
--- a/Gerador de estatisticas/Jogos.docx
+++ b/Gerador de estatisticas/Jogos.docx
@@ -18,7 +18,7 @@
         <w:gridCol w:w="607"/>
         <w:gridCol w:w="607"/>
         <w:gridCol w:w="877"/>
-        <w:gridCol w:w="832"/>
+        <w:gridCol w:w="844"/>
         <w:gridCol w:w="650"/>
         <w:gridCol w:w="618"/>
       </w:tblGrid>
@@ -61,7 +61,7 @@
           <w:tcPr>
             <w:tcW w:w="3035" w:type="dxa"/>
             <w:gridSpan w:val="5"/>
-            <w:shd w:val="clear" w:color="auto" w:fill="B8CCE4" w:themeFill="accent1" w:themeFillTint="66"/>
+            <w:shd w:val="clear" w:color="auto" w:fill="92D050"/>
           </w:tcPr>
           <w:p>
             <w:pPr>
@@ -124,12 +124,14 @@
                 <w:b/>
               </w:rPr>
             </w:pPr>
+            <w:proofErr w:type="gramStart"/>
             <w:r>
               <w:rPr>
                 <w:b/>
               </w:rPr>
               <w:t>par</w:t>
             </w:r>
+            <w:proofErr w:type="gramEnd"/>
           </w:p>
         </w:tc>
         <w:tc>
@@ -187,7 +189,21 @@
               <w:rPr>
                 <w:b/>
               </w:rPr>
-              <w:t>Desconsiderar as ultimas 12 dezenas que saíram</w:t>
+              <w:t xml:space="preserve">Desconsiderar as </w:t>
+            </w:r>
+            <w:proofErr w:type="gramStart"/>
+            <w:r>
+              <w:rPr>
+                <w:b/>
+              </w:rPr>
+              <w:t>ultimas</w:t>
+            </w:r>
+            <w:proofErr w:type="gramEnd"/>
+            <w:r>
+              <w:rPr>
+                <w:b/>
+              </w:rPr>
+              <w:t xml:space="preserve"> 12 dezenas que saíram</w:t>
             </w:r>
           </w:p>
         </w:tc>
@@ -297,7 +313,7 @@
         <w:tc>
           <w:tcPr>
             <w:tcW w:w="607" w:type="dxa"/>
-            <w:shd w:val="clear" w:color="auto" w:fill="B8CCE4" w:themeFill="accent1" w:themeFillTint="66"/>
+            <w:shd w:val="clear" w:color="auto" w:fill="92D050"/>
           </w:tcPr>
           <w:p>
             <w:pPr>
@@ -311,7 +327,7 @@
         <w:tc>
           <w:tcPr>
             <w:tcW w:w="607" w:type="dxa"/>
-            <w:shd w:val="clear" w:color="auto" w:fill="B8CCE4" w:themeFill="accent1" w:themeFillTint="66"/>
+            <w:shd w:val="clear" w:color="auto" w:fill="92D050"/>
           </w:tcPr>
           <w:p>
             <w:pPr>
@@ -325,7 +341,7 @@
         <w:tc>
           <w:tcPr>
             <w:tcW w:w="607" w:type="dxa"/>
-            <w:shd w:val="clear" w:color="auto" w:fill="B8CCE4" w:themeFill="accent1" w:themeFillTint="66"/>
+            <w:shd w:val="clear" w:color="auto" w:fill="92D050"/>
           </w:tcPr>
           <w:p>
             <w:pPr>
@@ -339,7 +355,7 @@
         <w:tc>
           <w:tcPr>
             <w:tcW w:w="607" w:type="dxa"/>
-            <w:shd w:val="clear" w:color="auto" w:fill="B8CCE4" w:themeFill="accent1" w:themeFillTint="66"/>
+            <w:shd w:val="clear" w:color="auto" w:fill="92D050"/>
           </w:tcPr>
           <w:p>
             <w:pPr>
@@ -353,7 +369,7 @@
         <w:tc>
           <w:tcPr>
             <w:tcW w:w="607" w:type="dxa"/>
-            <w:shd w:val="clear" w:color="auto" w:fill="B8CCE4" w:themeFill="accent1" w:themeFillTint="66"/>
+            <w:shd w:val="clear" w:color="auto" w:fill="auto"/>
           </w:tcPr>
           <w:p>
             <w:pPr>
@@ -398,9 +414,11 @@
             <w:pPr>
               <w:jc w:val="center"/>
             </w:pPr>
+            <w:proofErr w:type="gramStart"/>
             <w:r>
               <w:t>3</w:t>
             </w:r>
+            <w:proofErr w:type="gramEnd"/>
           </w:p>
         </w:tc>
         <w:tc>
@@ -412,9 +430,11 @@
             <w:pPr>
               <w:jc w:val="center"/>
             </w:pPr>
+            <w:proofErr w:type="gramStart"/>
             <w:r>
               <w:t>5</w:t>
             </w:r>
+            <w:proofErr w:type="gramEnd"/>
           </w:p>
         </w:tc>
       </w:tr>
@@ -480,7 +500,7 @@
         <w:tc>
           <w:tcPr>
             <w:tcW w:w="607" w:type="dxa"/>
-            <w:shd w:val="clear" w:color="auto" w:fill="B8CCE4" w:themeFill="accent1" w:themeFillTint="66"/>
+            <w:shd w:val="clear" w:color="auto" w:fill="92D050"/>
           </w:tcPr>
           <w:p>
             <w:pPr>
@@ -494,7 +514,7 @@
         <w:tc>
           <w:tcPr>
             <w:tcW w:w="607" w:type="dxa"/>
-            <w:shd w:val="clear" w:color="auto" w:fill="B8CCE4" w:themeFill="accent1" w:themeFillTint="66"/>
+            <w:shd w:val="clear" w:color="auto" w:fill="92D050"/>
           </w:tcPr>
           <w:p>
             <w:pPr>
@@ -508,7 +528,7 @@
         <w:tc>
           <w:tcPr>
             <w:tcW w:w="607" w:type="dxa"/>
-            <w:shd w:val="clear" w:color="auto" w:fill="B8CCE4" w:themeFill="accent1" w:themeFillTint="66"/>
+            <w:shd w:val="clear" w:color="auto" w:fill="92D050"/>
           </w:tcPr>
           <w:p>
             <w:pPr>
@@ -522,7 +542,7 @@
         <w:tc>
           <w:tcPr>
             <w:tcW w:w="607" w:type="dxa"/>
-            <w:shd w:val="clear" w:color="auto" w:fill="B8CCE4" w:themeFill="accent1" w:themeFillTint="66"/>
+            <w:shd w:val="clear" w:color="auto" w:fill="92D050"/>
           </w:tcPr>
           <w:p>
             <w:pPr>
@@ -536,7 +556,7 @@
         <w:tc>
           <w:tcPr>
             <w:tcW w:w="607" w:type="dxa"/>
-            <w:shd w:val="clear" w:color="auto" w:fill="B8CCE4" w:themeFill="accent1" w:themeFillTint="66"/>
+            <w:shd w:val="clear" w:color="auto" w:fill="auto"/>
           </w:tcPr>
           <w:p>
             <w:pPr>
@@ -581,9 +601,11 @@
             <w:pPr>
               <w:jc w:val="center"/>
             </w:pPr>
+            <w:proofErr w:type="gramStart"/>
             <w:r>
               <w:t>5</w:t>
             </w:r>
+            <w:proofErr w:type="gramEnd"/>
           </w:p>
         </w:tc>
         <w:tc>
@@ -595,9 +617,11 @@
             <w:pPr>
               <w:jc w:val="center"/>
             </w:pPr>
+            <w:proofErr w:type="gramStart"/>
             <w:r>
               <w:t>3</w:t>
             </w:r>
+            <w:proofErr w:type="gramEnd"/>
           </w:p>
         </w:tc>
       </w:tr>
@@ -663,7 +687,7 @@
         <w:tc>
           <w:tcPr>
             <w:tcW w:w="607" w:type="dxa"/>
-            <w:shd w:val="clear" w:color="auto" w:fill="B8CCE4" w:themeFill="accent1" w:themeFillTint="66"/>
+            <w:shd w:val="clear" w:color="auto" w:fill="92D050"/>
           </w:tcPr>
           <w:p>
             <w:pPr>
@@ -677,7 +701,7 @@
         <w:tc>
           <w:tcPr>
             <w:tcW w:w="607" w:type="dxa"/>
-            <w:shd w:val="clear" w:color="auto" w:fill="B8CCE4" w:themeFill="accent1" w:themeFillTint="66"/>
+            <w:shd w:val="clear" w:color="auto" w:fill="92D050"/>
           </w:tcPr>
           <w:p>
             <w:pPr>
@@ -691,7 +715,7 @@
         <w:tc>
           <w:tcPr>
             <w:tcW w:w="607" w:type="dxa"/>
-            <w:shd w:val="clear" w:color="auto" w:fill="B8CCE4" w:themeFill="accent1" w:themeFillTint="66"/>
+            <w:shd w:val="clear" w:color="auto" w:fill="92D050"/>
           </w:tcPr>
           <w:p>
             <w:pPr>
@@ -705,7 +729,7 @@
         <w:tc>
           <w:tcPr>
             <w:tcW w:w="607" w:type="dxa"/>
-            <w:shd w:val="clear" w:color="auto" w:fill="B8CCE4" w:themeFill="accent1" w:themeFillTint="66"/>
+            <w:shd w:val="clear" w:color="auto" w:fill="92D050"/>
           </w:tcPr>
           <w:p>
             <w:pPr>
@@ -719,7 +743,7 @@
         <w:tc>
           <w:tcPr>
             <w:tcW w:w="607" w:type="dxa"/>
-            <w:shd w:val="clear" w:color="auto" w:fill="B8CCE4" w:themeFill="accent1" w:themeFillTint="66"/>
+            <w:shd w:val="clear" w:color="auto" w:fill="auto"/>
           </w:tcPr>
           <w:p>
             <w:pPr>
@@ -764,9 +788,11 @@
             <w:pPr>
               <w:jc w:val="center"/>
             </w:pPr>
+            <w:proofErr w:type="gramStart"/>
             <w:r>
               <w:t>3</w:t>
             </w:r>
+            <w:proofErr w:type="gramEnd"/>
           </w:p>
         </w:tc>
         <w:tc>
@@ -778,9 +804,11 @@
             <w:pPr>
               <w:jc w:val="center"/>
             </w:pPr>
+            <w:proofErr w:type="gramStart"/>
             <w:r>
               <w:t>3</w:t>
             </w:r>
+            <w:proofErr w:type="gramEnd"/>
           </w:p>
         </w:tc>
       </w:tr>
@@ -846,7 +874,7 @@
         <w:tc>
           <w:tcPr>
             <w:tcW w:w="607" w:type="dxa"/>
-            <w:shd w:val="clear" w:color="auto" w:fill="B8CCE4" w:themeFill="accent1" w:themeFillTint="66"/>
+            <w:shd w:val="clear" w:color="auto" w:fill="92D050"/>
           </w:tcPr>
           <w:p>
             <w:pPr>
@@ -860,7 +888,7 @@
         <w:tc>
           <w:tcPr>
             <w:tcW w:w="607" w:type="dxa"/>
-            <w:shd w:val="clear" w:color="auto" w:fill="B8CCE4" w:themeFill="accent1" w:themeFillTint="66"/>
+            <w:shd w:val="clear" w:color="auto" w:fill="92D050"/>
           </w:tcPr>
           <w:p>
             <w:pPr>
@@ -874,7 +902,7 @@
         <w:tc>
           <w:tcPr>
             <w:tcW w:w="607" w:type="dxa"/>
-            <w:shd w:val="clear" w:color="auto" w:fill="B8CCE4" w:themeFill="accent1" w:themeFillTint="66"/>
+            <w:shd w:val="clear" w:color="auto" w:fill="92D050"/>
           </w:tcPr>
           <w:p>
             <w:pPr>
@@ -888,7 +916,7 @@
         <w:tc>
           <w:tcPr>
             <w:tcW w:w="607" w:type="dxa"/>
-            <w:shd w:val="clear" w:color="auto" w:fill="B8CCE4" w:themeFill="accent1" w:themeFillTint="66"/>
+            <w:shd w:val="clear" w:color="auto" w:fill="92D050"/>
           </w:tcPr>
           <w:p>
             <w:pPr>
@@ -902,7 +930,7 @@
         <w:tc>
           <w:tcPr>
             <w:tcW w:w="607" w:type="dxa"/>
-            <w:shd w:val="clear" w:color="auto" w:fill="B8CCE4" w:themeFill="accent1" w:themeFillTint="66"/>
+            <w:shd w:val="clear" w:color="auto" w:fill="auto"/>
           </w:tcPr>
           <w:p>
             <w:pPr>
@@ -947,9 +975,11 @@
             <w:pPr>
               <w:jc w:val="center"/>
             </w:pPr>
+            <w:proofErr w:type="gramStart"/>
             <w:r>
               <w:t>4</w:t>
             </w:r>
+            <w:proofErr w:type="gramEnd"/>
           </w:p>
         </w:tc>
         <w:tc>
@@ -961,9 +991,11 @@
             <w:pPr>
               <w:jc w:val="center"/>
             </w:pPr>
+            <w:proofErr w:type="gramStart"/>
             <w:r>
               <w:t>1</w:t>
             </w:r>
+            <w:proofErr w:type="gramEnd"/>
           </w:p>
         </w:tc>
       </w:tr>
@@ -1029,7 +1061,7 @@
         <w:tc>
           <w:tcPr>
             <w:tcW w:w="607" w:type="dxa"/>
-            <w:shd w:val="clear" w:color="auto" w:fill="B8CCE4" w:themeFill="accent1" w:themeFillTint="66"/>
+            <w:shd w:val="clear" w:color="auto" w:fill="92D050"/>
           </w:tcPr>
           <w:p>
             <w:pPr>
@@ -1043,7 +1075,7 @@
         <w:tc>
           <w:tcPr>
             <w:tcW w:w="607" w:type="dxa"/>
-            <w:shd w:val="clear" w:color="auto" w:fill="B8CCE4" w:themeFill="accent1" w:themeFillTint="66"/>
+            <w:shd w:val="clear" w:color="auto" w:fill="92D050"/>
           </w:tcPr>
           <w:p>
             <w:pPr>
@@ -1057,7 +1089,7 @@
         <w:tc>
           <w:tcPr>
             <w:tcW w:w="607" w:type="dxa"/>
-            <w:shd w:val="clear" w:color="auto" w:fill="B8CCE4" w:themeFill="accent1" w:themeFillTint="66"/>
+            <w:shd w:val="clear" w:color="auto" w:fill="92D050"/>
           </w:tcPr>
           <w:p>
             <w:pPr>
@@ -1071,7 +1103,7 @@
         <w:tc>
           <w:tcPr>
             <w:tcW w:w="607" w:type="dxa"/>
-            <w:shd w:val="clear" w:color="auto" w:fill="B8CCE4" w:themeFill="accent1" w:themeFillTint="66"/>
+            <w:shd w:val="clear" w:color="auto" w:fill="92D050"/>
           </w:tcPr>
           <w:p>
             <w:pPr>
@@ -1085,7 +1117,7 @@
         <w:tc>
           <w:tcPr>
             <w:tcW w:w="607" w:type="dxa"/>
-            <w:shd w:val="clear" w:color="auto" w:fill="B8CCE4" w:themeFill="accent1" w:themeFillTint="66"/>
+            <w:shd w:val="clear" w:color="auto" w:fill="auto"/>
           </w:tcPr>
           <w:p>
             <w:pPr>
@@ -1130,9 +1162,11 @@
             <w:pPr>
               <w:jc w:val="center"/>
             </w:pPr>
+            <w:proofErr w:type="gramStart"/>
             <w:r>
               <w:t>3</w:t>
             </w:r>
+            <w:proofErr w:type="gramEnd"/>
           </w:p>
         </w:tc>
         <w:tc>
@@ -1144,9 +1178,11 @@
             <w:pPr>
               <w:jc w:val="center"/>
             </w:pPr>
+            <w:proofErr w:type="gramStart"/>
             <w:r>
               <w:t>4</w:t>
             </w:r>
+            <w:proofErr w:type="gramEnd"/>
           </w:p>
         </w:tc>
       </w:tr>
@@ -1212,7 +1248,7 @@
         <w:tc>
           <w:tcPr>
             <w:tcW w:w="607" w:type="dxa"/>
-            <w:shd w:val="clear" w:color="auto" w:fill="B8CCE4" w:themeFill="accent1" w:themeFillTint="66"/>
+            <w:shd w:val="clear" w:color="auto" w:fill="92D050"/>
           </w:tcPr>
           <w:p>
             <w:pPr>
@@ -1226,7 +1262,7 @@
         <w:tc>
           <w:tcPr>
             <w:tcW w:w="607" w:type="dxa"/>
-            <w:shd w:val="clear" w:color="auto" w:fill="B8CCE4" w:themeFill="accent1" w:themeFillTint="66"/>
+            <w:shd w:val="clear" w:color="auto" w:fill="92D050"/>
           </w:tcPr>
           <w:p>
             <w:pPr>
@@ -1240,7 +1276,7 @@
         <w:tc>
           <w:tcPr>
             <w:tcW w:w="607" w:type="dxa"/>
-            <w:shd w:val="clear" w:color="auto" w:fill="B8CCE4" w:themeFill="accent1" w:themeFillTint="66"/>
+            <w:shd w:val="clear" w:color="auto" w:fill="92D050"/>
           </w:tcPr>
           <w:p>
             <w:pPr>
@@ -1254,7 +1290,7 @@
         <w:tc>
           <w:tcPr>
             <w:tcW w:w="607" w:type="dxa"/>
-            <w:shd w:val="clear" w:color="auto" w:fill="B8CCE4" w:themeFill="accent1" w:themeFillTint="66"/>
+            <w:shd w:val="clear" w:color="auto" w:fill="92D050"/>
           </w:tcPr>
           <w:p>
             <w:pPr>
@@ -1268,7 +1304,7 @@
         <w:tc>
           <w:tcPr>
             <w:tcW w:w="607" w:type="dxa"/>
-            <w:shd w:val="clear" w:color="auto" w:fill="B8CCE4" w:themeFill="accent1" w:themeFillTint="66"/>
+            <w:shd w:val="clear" w:color="auto" w:fill="auto"/>
           </w:tcPr>
           <w:p>
             <w:pPr>
@@ -1290,6 +1326,8 @@
             <w:r>
               <w:t>14</w:t>
             </w:r>
+            <w:bookmarkStart w:id="0" w:name="_GoBack"/>
+            <w:bookmarkEnd w:id="0"/>
           </w:p>
         </w:tc>
         <w:tc>
@@ -1313,9 +1351,11 @@
             <w:pPr>
               <w:jc w:val="center"/>
             </w:pPr>
+            <w:proofErr w:type="gramStart"/>
             <w:r>
               <w:t>5</w:t>
             </w:r>
+            <w:proofErr w:type="gramEnd"/>
           </w:p>
         </w:tc>
         <w:tc>
@@ -1327,9 +1367,11 @@
             <w:pPr>
               <w:jc w:val="center"/>
             </w:pPr>
+            <w:proofErr w:type="gramStart"/>
             <w:r>
               <w:t>6</w:t>
             </w:r>
+            <w:proofErr w:type="gramEnd"/>
           </w:p>
         </w:tc>
       </w:tr>
@@ -1395,7 +1437,7 @@
         <w:tc>
           <w:tcPr>
             <w:tcW w:w="607" w:type="dxa"/>
-            <w:shd w:val="clear" w:color="auto" w:fill="B8CCE4" w:themeFill="accent1" w:themeFillTint="66"/>
+            <w:shd w:val="clear" w:color="auto" w:fill="92D050"/>
           </w:tcPr>
           <w:p>
             <w:pPr>
@@ -1409,7 +1451,7 @@
         <w:tc>
           <w:tcPr>
             <w:tcW w:w="607" w:type="dxa"/>
-            <w:shd w:val="clear" w:color="auto" w:fill="B8CCE4" w:themeFill="accent1" w:themeFillTint="66"/>
+            <w:shd w:val="clear" w:color="auto" w:fill="92D050"/>
           </w:tcPr>
           <w:p>
             <w:pPr>
@@ -1423,7 +1465,7 @@
         <w:tc>
           <w:tcPr>
             <w:tcW w:w="607" w:type="dxa"/>
-            <w:shd w:val="clear" w:color="auto" w:fill="B8CCE4" w:themeFill="accent1" w:themeFillTint="66"/>
+            <w:shd w:val="clear" w:color="auto" w:fill="92D050"/>
           </w:tcPr>
           <w:p>
             <w:pPr>
@@ -1437,7 +1479,7 @@
         <w:tc>
           <w:tcPr>
             <w:tcW w:w="607" w:type="dxa"/>
-            <w:shd w:val="clear" w:color="auto" w:fill="B8CCE4" w:themeFill="accent1" w:themeFillTint="66"/>
+            <w:shd w:val="clear" w:color="auto" w:fill="92D050"/>
           </w:tcPr>
           <w:p>
             <w:pPr>
@@ -1451,7 +1493,7 @@
         <w:tc>
           <w:tcPr>
             <w:tcW w:w="607" w:type="dxa"/>
-            <w:shd w:val="clear" w:color="auto" w:fill="B8CCE4" w:themeFill="accent1" w:themeFillTint="66"/>
+            <w:shd w:val="clear" w:color="auto" w:fill="auto"/>
           </w:tcPr>
           <w:p>
             <w:pPr>
@@ -1496,9 +1538,11 @@
             <w:pPr>
               <w:jc w:val="center"/>
             </w:pPr>
+            <w:proofErr w:type="gramStart"/>
             <w:r>
               <w:t>4</w:t>
             </w:r>
+            <w:proofErr w:type="gramEnd"/>
           </w:p>
         </w:tc>
         <w:tc>
@@ -1510,9 +1554,11 @@
             <w:pPr>
               <w:jc w:val="center"/>
             </w:pPr>
+            <w:proofErr w:type="gramStart"/>
             <w:r>
               <w:t>4</w:t>
             </w:r>
+            <w:proofErr w:type="gramEnd"/>
           </w:p>
         </w:tc>
       </w:tr>
@@ -1578,7 +1624,7 @@
         <w:tc>
           <w:tcPr>
             <w:tcW w:w="607" w:type="dxa"/>
-            <w:shd w:val="clear" w:color="auto" w:fill="B8CCE4" w:themeFill="accent1" w:themeFillTint="66"/>
+            <w:shd w:val="clear" w:color="auto" w:fill="92D050"/>
           </w:tcPr>
           <w:p>
             <w:pPr>
@@ -1592,7 +1638,7 @@
         <w:tc>
           <w:tcPr>
             <w:tcW w:w="607" w:type="dxa"/>
-            <w:shd w:val="clear" w:color="auto" w:fill="B8CCE4" w:themeFill="accent1" w:themeFillTint="66"/>
+            <w:shd w:val="clear" w:color="auto" w:fill="92D050"/>
           </w:tcPr>
           <w:p>
             <w:pPr>
@@ -1606,7 +1652,7 @@
         <w:tc>
           <w:tcPr>
             <w:tcW w:w="607" w:type="dxa"/>
-            <w:shd w:val="clear" w:color="auto" w:fill="B8CCE4" w:themeFill="accent1" w:themeFillTint="66"/>
+            <w:shd w:val="clear" w:color="auto" w:fill="92D050"/>
           </w:tcPr>
           <w:p>
             <w:pPr>
@@ -1620,7 +1666,7 @@
         <w:tc>
           <w:tcPr>
             <w:tcW w:w="607" w:type="dxa"/>
-            <w:shd w:val="clear" w:color="auto" w:fill="B8CCE4" w:themeFill="accent1" w:themeFillTint="66"/>
+            <w:shd w:val="clear" w:color="auto" w:fill="92D050"/>
           </w:tcPr>
           <w:p>
             <w:pPr>
@@ -1634,7 +1680,7 @@
         <w:tc>
           <w:tcPr>
             <w:tcW w:w="607" w:type="dxa"/>
-            <w:shd w:val="clear" w:color="auto" w:fill="B8CCE4" w:themeFill="accent1" w:themeFillTint="66"/>
+            <w:shd w:val="clear" w:color="auto" w:fill="auto"/>
           </w:tcPr>
           <w:p>
             <w:pPr>
@@ -1679,9 +1725,11 @@
             <w:pPr>
               <w:jc w:val="center"/>
             </w:pPr>
+            <w:proofErr w:type="gramStart"/>
             <w:r>
               <w:t>4</w:t>
             </w:r>
+            <w:proofErr w:type="gramEnd"/>
           </w:p>
         </w:tc>
         <w:tc>
@@ -1693,9 +1741,11 @@
             <w:pPr>
               <w:jc w:val="center"/>
             </w:pPr>
+            <w:proofErr w:type="gramStart"/>
             <w:r>
               <w:t>4</w:t>
             </w:r>
+            <w:proofErr w:type="gramEnd"/>
           </w:p>
         </w:tc>
       </w:tr>
@@ -1761,7 +1811,7 @@
         <w:tc>
           <w:tcPr>
             <w:tcW w:w="607" w:type="dxa"/>
-            <w:shd w:val="clear" w:color="auto" w:fill="B8CCE4" w:themeFill="accent1" w:themeFillTint="66"/>
+            <w:shd w:val="clear" w:color="auto" w:fill="92D050"/>
           </w:tcPr>
           <w:p>
             <w:pPr>
@@ -1775,7 +1825,7 @@
         <w:tc>
           <w:tcPr>
             <w:tcW w:w="607" w:type="dxa"/>
-            <w:shd w:val="clear" w:color="auto" w:fill="B8CCE4" w:themeFill="accent1" w:themeFillTint="66"/>
+            <w:shd w:val="clear" w:color="auto" w:fill="92D050"/>
           </w:tcPr>
           <w:p>
             <w:pPr>
@@ -1789,7 +1839,7 @@
         <w:tc>
           <w:tcPr>
             <w:tcW w:w="607" w:type="dxa"/>
-            <w:shd w:val="clear" w:color="auto" w:fill="B8CCE4" w:themeFill="accent1" w:themeFillTint="66"/>
+            <w:shd w:val="clear" w:color="auto" w:fill="92D050"/>
           </w:tcPr>
           <w:p>
             <w:pPr>
@@ -1803,7 +1853,7 @@
         <w:tc>
           <w:tcPr>
             <w:tcW w:w="607" w:type="dxa"/>
-            <w:shd w:val="clear" w:color="auto" w:fill="B8CCE4" w:themeFill="accent1" w:themeFillTint="66"/>
+            <w:shd w:val="clear" w:color="auto" w:fill="92D050"/>
           </w:tcPr>
           <w:p>
             <w:pPr>
@@ -1817,7 +1867,7 @@
         <w:tc>
           <w:tcPr>
             <w:tcW w:w="607" w:type="dxa"/>
-            <w:shd w:val="clear" w:color="auto" w:fill="B8CCE4" w:themeFill="accent1" w:themeFillTint="66"/>
+            <w:shd w:val="clear" w:color="auto" w:fill="auto"/>
           </w:tcPr>
           <w:p>
             <w:pPr>
@@ -1862,9 +1912,11 @@
             <w:pPr>
               <w:jc w:val="center"/>
             </w:pPr>
+            <w:proofErr w:type="gramStart"/>
             <w:r>
               <w:t>4</w:t>
             </w:r>
+            <w:proofErr w:type="gramEnd"/>
           </w:p>
         </w:tc>
         <w:tc>
@@ -1876,9 +1928,11 @@
             <w:pPr>
               <w:jc w:val="center"/>
             </w:pPr>
+            <w:proofErr w:type="gramStart"/>
             <w:r>
               <w:t>5</w:t>
             </w:r>
+            <w:proofErr w:type="gramEnd"/>
           </w:p>
         </w:tc>
       </w:tr>
@@ -1938,7 +1992,7 @@
         <w:tc>
           <w:tcPr>
             <w:tcW w:w="607" w:type="dxa"/>
-            <w:shd w:val="clear" w:color="auto" w:fill="B8CCE4" w:themeFill="accent1" w:themeFillTint="66"/>
+            <w:shd w:val="clear" w:color="auto" w:fill="92D050"/>
           </w:tcPr>
           <w:p>
             <w:pPr>
@@ -1952,7 +2006,7 @@
         <w:tc>
           <w:tcPr>
             <w:tcW w:w="607" w:type="dxa"/>
-            <w:shd w:val="clear" w:color="auto" w:fill="B8CCE4" w:themeFill="accent1" w:themeFillTint="66"/>
+            <w:shd w:val="clear" w:color="auto" w:fill="92D050"/>
           </w:tcPr>
           <w:p>
             <w:pPr>
@@ -1966,7 +2020,7 @@
         <w:tc>
           <w:tcPr>
             <w:tcW w:w="607" w:type="dxa"/>
-            <w:shd w:val="clear" w:color="auto" w:fill="B8CCE4" w:themeFill="accent1" w:themeFillTint="66"/>
+            <w:shd w:val="clear" w:color="auto" w:fill="92D050"/>
           </w:tcPr>
           <w:p>
             <w:pPr>
@@ -1980,7 +2034,7 @@
         <w:tc>
           <w:tcPr>
             <w:tcW w:w="607" w:type="dxa"/>
-            <w:shd w:val="clear" w:color="auto" w:fill="B8CCE4" w:themeFill="accent1" w:themeFillTint="66"/>
+            <w:shd w:val="clear" w:color="auto" w:fill="92D050"/>
           </w:tcPr>
           <w:p>
             <w:pPr>
@@ -1994,7 +2048,7 @@
         <w:tc>
           <w:tcPr>
             <w:tcW w:w="607" w:type="dxa"/>
-            <w:shd w:val="clear" w:color="auto" w:fill="B8CCE4" w:themeFill="accent1" w:themeFillTint="66"/>
+            <w:shd w:val="clear" w:color="auto" w:fill="auto"/>
           </w:tcPr>
           <w:p>
             <w:pPr>
@@ -2039,9 +2093,11 @@
             <w:pPr>
               <w:jc w:val="center"/>
             </w:pPr>
+            <w:proofErr w:type="gramStart"/>
             <w:r>
               <w:t>4</w:t>
             </w:r>
+            <w:proofErr w:type="gramEnd"/>
           </w:p>
         </w:tc>
         <w:tc>
@@ -2053,9 +2109,11 @@
             <w:pPr>
               <w:jc w:val="center"/>
             </w:pPr>
+            <w:proofErr w:type="gramStart"/>
             <w:r>
               <w:t>4</w:t>
             </w:r>
+            <w:proofErr w:type="gramEnd"/>
           </w:p>
         </w:tc>
       </w:tr>
@@ -2115,7 +2173,7 @@
         <w:tc>
           <w:tcPr>
             <w:tcW w:w="607" w:type="dxa"/>
-            <w:shd w:val="clear" w:color="auto" w:fill="B8CCE4" w:themeFill="accent1" w:themeFillTint="66"/>
+            <w:shd w:val="clear" w:color="auto" w:fill="92D050"/>
           </w:tcPr>
           <w:p>
             <w:pPr>
@@ -2129,7 +2187,7 @@
         <w:tc>
           <w:tcPr>
             <w:tcW w:w="607" w:type="dxa"/>
-            <w:shd w:val="clear" w:color="auto" w:fill="B8CCE4" w:themeFill="accent1" w:themeFillTint="66"/>
+            <w:shd w:val="clear" w:color="auto" w:fill="92D050"/>
           </w:tcPr>
           <w:p>
             <w:pPr>
@@ -2143,7 +2201,7 @@
         <w:tc>
           <w:tcPr>
             <w:tcW w:w="607" w:type="dxa"/>
-            <w:shd w:val="clear" w:color="auto" w:fill="B8CCE4" w:themeFill="accent1" w:themeFillTint="66"/>
+            <w:shd w:val="clear" w:color="auto" w:fill="92D050"/>
           </w:tcPr>
           <w:p>
             <w:pPr>
@@ -2157,7 +2215,7 @@
         <w:tc>
           <w:tcPr>
             <w:tcW w:w="607" w:type="dxa"/>
-            <w:shd w:val="clear" w:color="auto" w:fill="B8CCE4" w:themeFill="accent1" w:themeFillTint="66"/>
+            <w:shd w:val="clear" w:color="auto" w:fill="92D050"/>
           </w:tcPr>
           <w:p>
             <w:pPr>
@@ -2171,7 +2229,7 @@
         <w:tc>
           <w:tcPr>
             <w:tcW w:w="607" w:type="dxa"/>
-            <w:shd w:val="clear" w:color="auto" w:fill="B8CCE4" w:themeFill="accent1" w:themeFillTint="66"/>
+            <w:shd w:val="clear" w:color="auto" w:fill="auto"/>
           </w:tcPr>
           <w:p>
             <w:pPr>
@@ -2216,9 +2274,11 @@
             <w:pPr>
               <w:jc w:val="center"/>
             </w:pPr>
+            <w:proofErr w:type="gramStart"/>
             <w:r>
               <w:t>4</w:t>
             </w:r>
+            <w:proofErr w:type="gramEnd"/>
           </w:p>
         </w:tc>
         <w:tc>
@@ -2230,9 +2290,11 @@
             <w:pPr>
               <w:jc w:val="center"/>
             </w:pPr>
+            <w:proofErr w:type="gramStart"/>
             <w:r>
               <w:t>5</w:t>
             </w:r>
+            <w:proofErr w:type="gramEnd"/>
           </w:p>
         </w:tc>
       </w:tr>
@@ -2292,7 +2354,7 @@
         <w:tc>
           <w:tcPr>
             <w:tcW w:w="607" w:type="dxa"/>
-            <w:shd w:val="clear" w:color="auto" w:fill="B8CCE4" w:themeFill="accent1" w:themeFillTint="66"/>
+            <w:shd w:val="clear" w:color="auto" w:fill="92D050"/>
           </w:tcPr>
           <w:p>
             <w:pPr>
@@ -2306,7 +2368,7 @@
         <w:tc>
           <w:tcPr>
             <w:tcW w:w="607" w:type="dxa"/>
-            <w:shd w:val="clear" w:color="auto" w:fill="B8CCE4" w:themeFill="accent1" w:themeFillTint="66"/>
+            <w:shd w:val="clear" w:color="auto" w:fill="92D050"/>
           </w:tcPr>
           <w:p>
             <w:pPr>
@@ -2320,7 +2382,7 @@
         <w:tc>
           <w:tcPr>
             <w:tcW w:w="607" w:type="dxa"/>
-            <w:shd w:val="clear" w:color="auto" w:fill="B8CCE4" w:themeFill="accent1" w:themeFillTint="66"/>
+            <w:shd w:val="clear" w:color="auto" w:fill="92D050"/>
           </w:tcPr>
           <w:p>
             <w:pPr>
@@ -2334,7 +2396,7 @@
         <w:tc>
           <w:tcPr>
             <w:tcW w:w="607" w:type="dxa"/>
-            <w:shd w:val="clear" w:color="auto" w:fill="B8CCE4" w:themeFill="accent1" w:themeFillTint="66"/>
+            <w:shd w:val="clear" w:color="auto" w:fill="92D050"/>
           </w:tcPr>
           <w:p>
             <w:pPr>
@@ -2348,7 +2410,7 @@
         <w:tc>
           <w:tcPr>
             <w:tcW w:w="607" w:type="dxa"/>
-            <w:shd w:val="clear" w:color="auto" w:fill="B8CCE4" w:themeFill="accent1" w:themeFillTint="66"/>
+            <w:shd w:val="clear" w:color="auto" w:fill="auto"/>
           </w:tcPr>
           <w:p>
             <w:pPr>
@@ -2393,9 +2455,11 @@
             <w:pPr>
               <w:jc w:val="center"/>
             </w:pPr>
+            <w:proofErr w:type="gramStart"/>
             <w:r>
               <w:t>4</w:t>
             </w:r>
+            <w:proofErr w:type="gramEnd"/>
           </w:p>
         </w:tc>
         <w:tc>
@@ -2407,9 +2471,11 @@
             <w:pPr>
               <w:jc w:val="center"/>
             </w:pPr>
+            <w:proofErr w:type="gramStart"/>
             <w:r>
               <w:t>2</w:t>
             </w:r>
+            <w:proofErr w:type="gramEnd"/>
           </w:p>
         </w:tc>
       </w:tr>
@@ -2469,7 +2535,7 @@
         <w:tc>
           <w:tcPr>
             <w:tcW w:w="607" w:type="dxa"/>
-            <w:shd w:val="clear" w:color="auto" w:fill="B8CCE4" w:themeFill="accent1" w:themeFillTint="66"/>
+            <w:shd w:val="clear" w:color="auto" w:fill="92D050"/>
           </w:tcPr>
           <w:p>
             <w:pPr>
@@ -2483,7 +2549,7 @@
         <w:tc>
           <w:tcPr>
             <w:tcW w:w="607" w:type="dxa"/>
-            <w:shd w:val="clear" w:color="auto" w:fill="B8CCE4" w:themeFill="accent1" w:themeFillTint="66"/>
+            <w:shd w:val="clear" w:color="auto" w:fill="92D050"/>
           </w:tcPr>
           <w:p>
             <w:pPr>
@@ -2497,7 +2563,7 @@
         <w:tc>
           <w:tcPr>
             <w:tcW w:w="607" w:type="dxa"/>
-            <w:shd w:val="clear" w:color="auto" w:fill="B8CCE4" w:themeFill="accent1" w:themeFillTint="66"/>
+            <w:shd w:val="clear" w:color="auto" w:fill="92D050"/>
           </w:tcPr>
           <w:p>
             <w:pPr>
@@ -2511,7 +2577,7 @@
         <w:tc>
           <w:tcPr>
             <w:tcW w:w="607" w:type="dxa"/>
-            <w:shd w:val="clear" w:color="auto" w:fill="B8CCE4" w:themeFill="accent1" w:themeFillTint="66"/>
+            <w:shd w:val="clear" w:color="auto" w:fill="92D050"/>
           </w:tcPr>
           <w:p>
             <w:pPr>
@@ -2525,7 +2591,7 @@
         <w:tc>
           <w:tcPr>
             <w:tcW w:w="607" w:type="dxa"/>
-            <w:shd w:val="clear" w:color="auto" w:fill="B8CCE4" w:themeFill="accent1" w:themeFillTint="66"/>
+            <w:shd w:val="clear" w:color="auto" w:fill="auto"/>
           </w:tcPr>
           <w:p>
             <w:pPr>
@@ -2570,9 +2636,11 @@
             <w:pPr>
               <w:jc w:val="center"/>
             </w:pPr>
+            <w:proofErr w:type="gramStart"/>
             <w:r>
               <w:t>4</w:t>
             </w:r>
+            <w:proofErr w:type="gramEnd"/>
           </w:p>
         </w:tc>
         <w:tc>
@@ -2584,9 +2652,11 @@
             <w:pPr>
               <w:jc w:val="center"/>
             </w:pPr>
+            <w:proofErr w:type="gramStart"/>
             <w:r>
               <w:t>4</w:t>
             </w:r>
+            <w:proofErr w:type="gramEnd"/>
           </w:p>
         </w:tc>
       </w:tr>
@@ -2603,126 +2673,39 @@
                 <w:b/>
               </w:rPr>
             </w:pPr>
-            <w:r>
-              <w:rPr>
-                <w:b/>
-              </w:rPr>
-              <w:t>14</w:t>
-            </w:r>
-            <w:r>
-              <w:rPr>
-                <w:b/>
-              </w:rPr>
-              <w:t>.</w:t>
-            </w:r>
-          </w:p>
-        </w:tc>
-        <w:tc>
-          <w:tcPr>
-            <w:tcW w:w="606" w:type="dxa"/>
-          </w:tcPr>
-          <w:p>
-            <w:pPr>
-              <w:jc w:val="center"/>
-            </w:pPr>
-            <w:r>
-              <w:t>10</w:t>
-            </w:r>
-          </w:p>
-        </w:tc>
-        <w:tc>
-          <w:tcPr>
-            <w:tcW w:w="607" w:type="dxa"/>
-          </w:tcPr>
-          <w:p>
-            <w:pPr>
-              <w:jc w:val="center"/>
-            </w:pPr>
-            <w:r>
-              <w:t>42</w:t>
-            </w:r>
-          </w:p>
-        </w:tc>
-        <w:tc>
-          <w:tcPr>
-            <w:tcW w:w="607" w:type="dxa"/>
-            <w:shd w:val="clear" w:color="auto" w:fill="B8CCE4" w:themeFill="accent1" w:themeFillTint="66"/>
-          </w:tcPr>
-          <w:p>
-            <w:pPr>
-              <w:jc w:val="center"/>
-            </w:pPr>
-            <w:r>
-              <w:t>29</w:t>
-            </w:r>
-          </w:p>
-        </w:tc>
-        <w:tc>
-          <w:tcPr>
-            <w:tcW w:w="607" w:type="dxa"/>
-            <w:shd w:val="clear" w:color="auto" w:fill="B8CCE4" w:themeFill="accent1" w:themeFillTint="66"/>
-          </w:tcPr>
-          <w:p>
-            <w:pPr>
-              <w:jc w:val="center"/>
-            </w:pPr>
-            <w:r>
-              <w:t>46</w:t>
-            </w:r>
-          </w:p>
-        </w:tc>
-        <w:tc>
-          <w:tcPr>
-            <w:tcW w:w="607" w:type="dxa"/>
-            <w:shd w:val="clear" w:color="auto" w:fill="B8CCE4" w:themeFill="accent1" w:themeFillTint="66"/>
-          </w:tcPr>
-          <w:p>
-            <w:pPr>
-              <w:jc w:val="center"/>
-            </w:pPr>
-            <w:r>
-              <w:t>30</w:t>
-            </w:r>
-          </w:p>
-        </w:tc>
-        <w:tc>
-          <w:tcPr>
-            <w:tcW w:w="607" w:type="dxa"/>
-            <w:shd w:val="clear" w:color="auto" w:fill="B8CCE4" w:themeFill="accent1" w:themeFillTint="66"/>
-          </w:tcPr>
-          <w:p>
-            <w:pPr>
-              <w:jc w:val="center"/>
-            </w:pPr>
-            <w:r>
-              <w:t>38</w:t>
-            </w:r>
-          </w:p>
-        </w:tc>
-        <w:tc>
-          <w:tcPr>
-            <w:tcW w:w="607" w:type="dxa"/>
-            <w:shd w:val="clear" w:color="auto" w:fill="B8CCE4" w:themeFill="accent1" w:themeFillTint="66"/>
-          </w:tcPr>
-          <w:p>
-            <w:pPr>
-              <w:jc w:val="center"/>
-            </w:pPr>
-            <w:r>
-              <w:t>35</w:t>
-            </w:r>
-          </w:p>
-        </w:tc>
-        <w:tc>
-          <w:tcPr>
-            <w:tcW w:w="877" w:type="dxa"/>
-          </w:tcPr>
-          <w:p>
-            <w:pPr>
-              <w:jc w:val="center"/>
-            </w:pPr>
-            <w:r>
-              <w:t>21</w:t>
+          </w:p>
+        </w:tc>
+        <w:tc>
+          <w:tcPr>
+            <w:tcW w:w="5125" w:type="dxa"/>
+            <w:gridSpan w:val="8"/>
+          </w:tcPr>
+          <w:p>
+            <w:pPr>
+              <w:jc w:val="center"/>
+              <w:rPr>
+                <w:b/>
+              </w:rPr>
+            </w:pPr>
+            <w:r>
+              <w:rPr>
+                <w:b/>
+              </w:rPr>
+              <w:t xml:space="preserve">Utilizar apenas </w:t>
+            </w:r>
+            <w:proofErr w:type="gramStart"/>
+            <w:r>
+              <w:rPr>
+                <w:b/>
+              </w:rPr>
+              <w:t>1</w:t>
+            </w:r>
+            <w:proofErr w:type="gramEnd"/>
+            <w:r>
+              <w:rPr>
+                <w:b/>
+              </w:rPr>
+              <w:t xml:space="preserve"> dezenas das ultimas 12 que  saíram</w:t>
             </w:r>
           </w:p>
         </w:tc>
@@ -2735,6 +2718,9 @@
           <w:p>
             <w:pPr>
               <w:jc w:val="center"/>
+              <w:rPr>
+                <w:b/>
+              </w:rPr>
             </w:pPr>
           </w:p>
         </w:tc>
@@ -2746,10 +2732,10 @@
           <w:p>
             <w:pPr>
               <w:jc w:val="center"/>
-            </w:pPr>
-            <w:r>
-              <w:t>5</w:t>
-            </w:r>
+              <w:rPr>
+                <w:b/>
+              </w:rPr>
+            </w:pPr>
           </w:p>
         </w:tc>
         <w:tc>
@@ -2760,10 +2746,10 @@
           <w:p>
             <w:pPr>
               <w:jc w:val="center"/>
-            </w:pPr>
-            <w:r>
-              <w:t>4</w:t>
-            </w:r>
+              <w:rPr>
+                <w:b/>
+              </w:rPr>
+            </w:pPr>
           </w:p>
         </w:tc>
       </w:tr>
@@ -2780,18 +2766,6 @@
                 <w:b/>
               </w:rPr>
             </w:pPr>
-            <w:r>
-              <w:rPr>
-                <w:b/>
-              </w:rPr>
-              <w:t>15</w:t>
-            </w:r>
-            <w:r>
-              <w:rPr>
-                <w:b/>
-              </w:rPr>
-              <w:t>.</w:t>
-            </w:r>
           </w:p>
         </w:tc>
         <w:tc>
@@ -2802,1871 +2776,16 @@
             <w:pPr>
               <w:jc w:val="center"/>
             </w:pPr>
-            <w:r>
-              <w:t>05</w:t>
-            </w:r>
-          </w:p>
-        </w:tc>
-        <w:tc>
-          <w:tcPr>
-            <w:tcW w:w="607" w:type="dxa"/>
-          </w:tcPr>
-          <w:p>
-            <w:pPr>
-              <w:jc w:val="center"/>
-            </w:pPr>
-            <w:r>
-              <w:t>24</w:t>
-            </w:r>
-          </w:p>
-        </w:tc>
-        <w:tc>
-          <w:tcPr>
-            <w:tcW w:w="607" w:type="dxa"/>
-            <w:shd w:val="clear" w:color="auto" w:fill="B8CCE4" w:themeFill="accent1" w:themeFillTint="66"/>
-          </w:tcPr>
-          <w:p>
-            <w:pPr>
-              <w:jc w:val="center"/>
-            </w:pPr>
-            <w:r>
-              <w:t>41</w:t>
-            </w:r>
-          </w:p>
-        </w:tc>
-        <w:tc>
-          <w:tcPr>
-            <w:tcW w:w="607" w:type="dxa"/>
-            <w:shd w:val="clear" w:color="auto" w:fill="B8CCE4" w:themeFill="accent1" w:themeFillTint="66"/>
-          </w:tcPr>
-          <w:p>
-            <w:pPr>
-              <w:jc w:val="center"/>
-            </w:pPr>
-            <w:r>
-              <w:t>11</w:t>
-            </w:r>
-          </w:p>
-        </w:tc>
-        <w:tc>
-          <w:tcPr>
-            <w:tcW w:w="607" w:type="dxa"/>
-            <w:shd w:val="clear" w:color="auto" w:fill="B8CCE4" w:themeFill="accent1" w:themeFillTint="66"/>
-          </w:tcPr>
-          <w:p>
-            <w:pPr>
-              <w:jc w:val="center"/>
-            </w:pPr>
-            <w:r>
-              <w:t>32</w:t>
-            </w:r>
-          </w:p>
-        </w:tc>
-        <w:tc>
-          <w:tcPr>
-            <w:tcW w:w="607" w:type="dxa"/>
-            <w:shd w:val="clear" w:color="auto" w:fill="B8CCE4" w:themeFill="accent1" w:themeFillTint="66"/>
-          </w:tcPr>
-          <w:p>
-            <w:pPr>
-              <w:jc w:val="center"/>
-            </w:pPr>
-            <w:r>
-              <w:t>01</w:t>
-            </w:r>
-          </w:p>
-        </w:tc>
-        <w:tc>
-          <w:tcPr>
-            <w:tcW w:w="607" w:type="dxa"/>
-            <w:shd w:val="clear" w:color="auto" w:fill="B8CCE4" w:themeFill="accent1" w:themeFillTint="66"/>
-          </w:tcPr>
-          <w:p>
-            <w:pPr>
-              <w:jc w:val="center"/>
-            </w:pPr>
-            <w:r>
-              <w:t>38</w:t>
-            </w:r>
-          </w:p>
-        </w:tc>
-        <w:tc>
-          <w:tcPr>
-            <w:tcW w:w="877" w:type="dxa"/>
-          </w:tcPr>
-          <w:p>
-            <w:pPr>
-              <w:jc w:val="center"/>
-            </w:pPr>
-            <w:r>
-              <w:t>26</w:t>
-            </w:r>
-          </w:p>
-        </w:tc>
-        <w:tc>
-          <w:tcPr>
-            <w:tcW w:w="832" w:type="dxa"/>
-            <w:vMerge/>
-            <w:shd w:val="clear" w:color="auto" w:fill="auto"/>
-          </w:tcPr>
-          <w:p>
-            <w:pPr>
-              <w:jc w:val="center"/>
-            </w:pPr>
-          </w:p>
-        </w:tc>
-        <w:tc>
-          <w:tcPr>
-            <w:tcW w:w="650" w:type="dxa"/>
-            <w:shd w:val="clear" w:color="auto" w:fill="B2A1C7" w:themeFill="accent4" w:themeFillTint="99"/>
-          </w:tcPr>
-          <w:p>
-            <w:pPr>
-              <w:jc w:val="center"/>
-            </w:pPr>
-            <w:r>
-              <w:t>4</w:t>
-            </w:r>
-          </w:p>
-        </w:tc>
-        <w:tc>
-          <w:tcPr>
-            <w:tcW w:w="618" w:type="dxa"/>
-            <w:shd w:val="clear" w:color="auto" w:fill="FABF8F" w:themeFill="accent6" w:themeFillTint="99"/>
-          </w:tcPr>
-          <w:p>
-            <w:pPr>
-              <w:jc w:val="center"/>
-            </w:pPr>
-            <w:r>
-              <w:t>5</w:t>
-            </w:r>
-          </w:p>
-        </w:tc>
-      </w:tr>
-      <w:tr>
-        <w:tc>
-          <w:tcPr>
-            <w:tcW w:w="622" w:type="dxa"/>
-            <w:shd w:val="clear" w:color="auto" w:fill="D9D9D9" w:themeFill="background1" w:themeFillShade="D9"/>
-          </w:tcPr>
-          <w:p>
-            <w:pPr>
-              <w:jc w:val="center"/>
-              <w:rPr>
-                <w:b/>
-              </w:rPr>
-            </w:pPr>
-            <w:r>
-              <w:rPr>
-                <w:b/>
-              </w:rPr>
-              <w:t>16</w:t>
-            </w:r>
-            <w:r>
-              <w:rPr>
-                <w:b/>
-              </w:rPr>
-              <w:t>.</w:t>
-            </w:r>
-          </w:p>
-        </w:tc>
-        <w:tc>
-          <w:tcPr>
-            <w:tcW w:w="606" w:type="dxa"/>
-          </w:tcPr>
-          <w:p>
-            <w:pPr>
-              <w:jc w:val="center"/>
-            </w:pPr>
-            <w:r>
-              <w:t>05</w:t>
-            </w:r>
-          </w:p>
-        </w:tc>
-        <w:tc>
-          <w:tcPr>
-            <w:tcW w:w="607" w:type="dxa"/>
-          </w:tcPr>
-          <w:p>
-            <w:pPr>
-              <w:jc w:val="center"/>
-            </w:pPr>
-            <w:r>
-              <w:t>53</w:t>
-            </w:r>
-          </w:p>
-        </w:tc>
-        <w:tc>
-          <w:tcPr>
-            <w:tcW w:w="607" w:type="dxa"/>
-            <w:shd w:val="clear" w:color="auto" w:fill="B8CCE4" w:themeFill="accent1" w:themeFillTint="66"/>
-          </w:tcPr>
-          <w:p>
-            <w:pPr>
-              <w:jc w:val="center"/>
-            </w:pPr>
-            <w:r>
-              <w:t>35</w:t>
-            </w:r>
-          </w:p>
-        </w:tc>
-        <w:tc>
-          <w:tcPr>
-            <w:tcW w:w="607" w:type="dxa"/>
-            <w:shd w:val="clear" w:color="auto" w:fill="B8CCE4" w:themeFill="accent1" w:themeFillTint="66"/>
-          </w:tcPr>
-          <w:p>
-            <w:pPr>
-              <w:jc w:val="center"/>
-            </w:pPr>
-            <w:r>
-              <w:t>20</w:t>
-            </w:r>
-          </w:p>
-        </w:tc>
-        <w:tc>
-          <w:tcPr>
-            <w:tcW w:w="607" w:type="dxa"/>
-            <w:shd w:val="clear" w:color="auto" w:fill="B8CCE4" w:themeFill="accent1" w:themeFillTint="66"/>
-          </w:tcPr>
-          <w:p>
-            <w:pPr>
-              <w:jc w:val="center"/>
-            </w:pPr>
-            <w:r>
-              <w:t>43</w:t>
-            </w:r>
-          </w:p>
-        </w:tc>
-        <w:tc>
-          <w:tcPr>
-            <w:tcW w:w="607" w:type="dxa"/>
-            <w:shd w:val="clear" w:color="auto" w:fill="B8CCE4" w:themeFill="accent1" w:themeFillTint="66"/>
-          </w:tcPr>
-          <w:p>
-            <w:pPr>
-              <w:jc w:val="center"/>
-            </w:pPr>
-            <w:r>
-              <w:t>59</w:t>
-            </w:r>
-          </w:p>
-        </w:tc>
-        <w:tc>
-          <w:tcPr>
-            <w:tcW w:w="607" w:type="dxa"/>
-            <w:shd w:val="clear" w:color="auto" w:fill="B8CCE4" w:themeFill="accent1" w:themeFillTint="66"/>
-          </w:tcPr>
-          <w:p>
-            <w:pPr>
-              <w:jc w:val="center"/>
-            </w:pPr>
-            <w:r>
-              <w:t>30</w:t>
-            </w:r>
-          </w:p>
-        </w:tc>
-        <w:tc>
-          <w:tcPr>
-            <w:tcW w:w="877" w:type="dxa"/>
-          </w:tcPr>
-          <w:p>
-            <w:pPr>
-              <w:jc w:val="center"/>
-            </w:pPr>
-            <w:r>
-              <w:t>03</w:t>
-            </w:r>
-          </w:p>
-        </w:tc>
-        <w:tc>
-          <w:tcPr>
-            <w:tcW w:w="832" w:type="dxa"/>
-            <w:vMerge/>
-            <w:shd w:val="clear" w:color="auto" w:fill="auto"/>
-          </w:tcPr>
-          <w:p>
-            <w:pPr>
-              <w:jc w:val="center"/>
-            </w:pPr>
-          </w:p>
-        </w:tc>
-        <w:tc>
-          <w:tcPr>
-            <w:tcW w:w="650" w:type="dxa"/>
-            <w:shd w:val="clear" w:color="auto" w:fill="B2A1C7" w:themeFill="accent4" w:themeFillTint="99"/>
-          </w:tcPr>
-          <w:p>
-            <w:pPr>
-              <w:jc w:val="center"/>
-            </w:pPr>
-            <w:r>
-              <w:t>2</w:t>
-            </w:r>
-          </w:p>
-        </w:tc>
-        <w:tc>
-          <w:tcPr>
-            <w:tcW w:w="618" w:type="dxa"/>
-            <w:shd w:val="clear" w:color="auto" w:fill="FABF8F" w:themeFill="accent6" w:themeFillTint="99"/>
-          </w:tcPr>
-          <w:p>
-            <w:pPr>
-              <w:jc w:val="center"/>
-            </w:pPr>
-            <w:r>
-              <w:t>4</w:t>
-            </w:r>
-          </w:p>
-        </w:tc>
-      </w:tr>
-      <w:tr>
-        <w:tc>
-          <w:tcPr>
-            <w:tcW w:w="622" w:type="dxa"/>
-            <w:shd w:val="clear" w:color="auto" w:fill="D9D9D9" w:themeFill="background1" w:themeFillShade="D9"/>
-          </w:tcPr>
-          <w:p>
-            <w:pPr>
-              <w:jc w:val="center"/>
-              <w:rPr>
-                <w:b/>
-              </w:rPr>
-            </w:pPr>
-            <w:r>
-              <w:rPr>
-                <w:b/>
-              </w:rPr>
-              <w:t>17</w:t>
-            </w:r>
-            <w:r>
-              <w:rPr>
-                <w:b/>
-              </w:rPr>
-              <w:t>.</w:t>
-            </w:r>
-          </w:p>
-        </w:tc>
-        <w:tc>
-          <w:tcPr>
-            <w:tcW w:w="606" w:type="dxa"/>
-          </w:tcPr>
-          <w:p>
-            <w:pPr>
-              <w:jc w:val="center"/>
-            </w:pPr>
-            <w:r>
-              <w:t>17</w:t>
-            </w:r>
-          </w:p>
-        </w:tc>
-        <w:tc>
-          <w:tcPr>
-            <w:tcW w:w="607" w:type="dxa"/>
-          </w:tcPr>
-          <w:p>
-            <w:pPr>
-              <w:jc w:val="center"/>
-            </w:pPr>
-            <w:r>
-              <w:t>37</w:t>
-            </w:r>
-          </w:p>
-        </w:tc>
-        <w:tc>
-          <w:tcPr>
-            <w:tcW w:w="607" w:type="dxa"/>
-            <w:shd w:val="clear" w:color="auto" w:fill="B8CCE4" w:themeFill="accent1" w:themeFillTint="66"/>
-          </w:tcPr>
-          <w:p>
-            <w:pPr>
-              <w:jc w:val="center"/>
-            </w:pPr>
-            <w:r>
-              <w:t>38</w:t>
-            </w:r>
-          </w:p>
-        </w:tc>
-        <w:tc>
-          <w:tcPr>
-            <w:tcW w:w="607" w:type="dxa"/>
-            <w:shd w:val="clear" w:color="auto" w:fill="B8CCE4" w:themeFill="accent1" w:themeFillTint="66"/>
-          </w:tcPr>
-          <w:p>
-            <w:pPr>
-              <w:jc w:val="center"/>
-            </w:pPr>
-            <w:r>
-              <w:t>40</w:t>
-            </w:r>
-          </w:p>
-        </w:tc>
-        <w:tc>
-          <w:tcPr>
-            <w:tcW w:w="607" w:type="dxa"/>
-            <w:shd w:val="clear" w:color="auto" w:fill="B8CCE4" w:themeFill="accent1" w:themeFillTint="66"/>
-          </w:tcPr>
-          <w:p>
-            <w:pPr>
-              <w:jc w:val="center"/>
-            </w:pPr>
-            <w:r>
-              <w:t>06</w:t>
-            </w:r>
-          </w:p>
-        </w:tc>
-        <w:tc>
-          <w:tcPr>
-            <w:tcW w:w="607" w:type="dxa"/>
-            <w:shd w:val="clear" w:color="auto" w:fill="B8CCE4" w:themeFill="accent1" w:themeFillTint="66"/>
-          </w:tcPr>
-          <w:p>
-            <w:pPr>
-              <w:jc w:val="center"/>
-            </w:pPr>
-            <w:r>
-              <w:t>13</w:t>
-            </w:r>
-          </w:p>
-        </w:tc>
-        <w:tc>
-          <w:tcPr>
-            <w:tcW w:w="607" w:type="dxa"/>
-            <w:shd w:val="clear" w:color="auto" w:fill="B8CCE4" w:themeFill="accent1" w:themeFillTint="66"/>
-          </w:tcPr>
-          <w:p>
-            <w:pPr>
-              <w:jc w:val="center"/>
-            </w:pPr>
-            <w:r>
-              <w:t>46</w:t>
-            </w:r>
-          </w:p>
-        </w:tc>
-        <w:tc>
-          <w:tcPr>
-            <w:tcW w:w="877" w:type="dxa"/>
-          </w:tcPr>
-          <w:p>
-            <w:pPr>
-              <w:jc w:val="center"/>
-            </w:pPr>
-            <w:r>
-              <w:t>57</w:t>
-            </w:r>
-          </w:p>
-        </w:tc>
-        <w:tc>
-          <w:tcPr>
-            <w:tcW w:w="832" w:type="dxa"/>
-            <w:vMerge/>
-            <w:shd w:val="clear" w:color="auto" w:fill="auto"/>
-          </w:tcPr>
-          <w:p>
-            <w:pPr>
-              <w:jc w:val="center"/>
-            </w:pPr>
-          </w:p>
-        </w:tc>
-        <w:tc>
-          <w:tcPr>
-            <w:tcW w:w="650" w:type="dxa"/>
-            <w:shd w:val="clear" w:color="auto" w:fill="B2A1C7" w:themeFill="accent4" w:themeFillTint="99"/>
-          </w:tcPr>
-          <w:p>
-            <w:pPr>
-              <w:jc w:val="center"/>
-            </w:pPr>
-            <w:r>
-              <w:t>4</w:t>
-            </w:r>
-          </w:p>
-        </w:tc>
-        <w:tc>
-          <w:tcPr>
-            <w:tcW w:w="618" w:type="dxa"/>
-            <w:shd w:val="clear" w:color="auto" w:fill="FABF8F" w:themeFill="accent6" w:themeFillTint="99"/>
-          </w:tcPr>
-          <w:p>
-            <w:pPr>
-              <w:jc w:val="center"/>
-            </w:pPr>
-            <w:r>
-              <w:t>3</w:t>
-            </w:r>
-          </w:p>
-        </w:tc>
-      </w:tr>
-      <w:tr>
-        <w:tc>
-          <w:tcPr>
-            <w:tcW w:w="622" w:type="dxa"/>
-            <w:shd w:val="clear" w:color="auto" w:fill="D9D9D9" w:themeFill="background1" w:themeFillShade="D9"/>
-          </w:tcPr>
-          <w:p>
-            <w:pPr>
-              <w:jc w:val="center"/>
-              <w:rPr>
-                <w:b/>
-              </w:rPr>
-            </w:pPr>
-            <w:r>
-              <w:rPr>
-                <w:b/>
-              </w:rPr>
-              <w:t>18</w:t>
-            </w:r>
-            <w:r>
-              <w:rPr>
-                <w:b/>
-              </w:rPr>
-              <w:t>.</w:t>
-            </w:r>
-          </w:p>
-        </w:tc>
-        <w:tc>
-          <w:tcPr>
-            <w:tcW w:w="606" w:type="dxa"/>
-          </w:tcPr>
-          <w:p>
-            <w:pPr>
-              <w:jc w:val="center"/>
-            </w:pPr>
-            <w:r>
-              <w:t>24</w:t>
-            </w:r>
-          </w:p>
-        </w:tc>
-        <w:tc>
-          <w:tcPr>
-            <w:tcW w:w="607" w:type="dxa"/>
-          </w:tcPr>
-          <w:p>
-            <w:pPr>
-              <w:jc w:val="center"/>
-            </w:pPr>
-            <w:r>
-              <w:t>33</w:t>
-            </w:r>
-          </w:p>
-        </w:tc>
-        <w:tc>
-          <w:tcPr>
-            <w:tcW w:w="607" w:type="dxa"/>
-            <w:shd w:val="clear" w:color="auto" w:fill="B8CCE4" w:themeFill="accent1" w:themeFillTint="66"/>
-          </w:tcPr>
-          <w:p>
-            <w:pPr>
-              <w:jc w:val="center"/>
-            </w:pPr>
-            <w:r>
-              <w:t>01</w:t>
-            </w:r>
-          </w:p>
-        </w:tc>
-        <w:tc>
-          <w:tcPr>
-            <w:tcW w:w="607" w:type="dxa"/>
-            <w:shd w:val="clear" w:color="auto" w:fill="B8CCE4" w:themeFill="accent1" w:themeFillTint="66"/>
-          </w:tcPr>
-          <w:p>
-            <w:pPr>
-              <w:jc w:val="center"/>
-            </w:pPr>
-            <w:r>
-              <w:t>59</w:t>
-            </w:r>
-          </w:p>
-        </w:tc>
-        <w:tc>
-          <w:tcPr>
-            <w:tcW w:w="607" w:type="dxa"/>
-            <w:shd w:val="clear" w:color="auto" w:fill="B8CCE4" w:themeFill="accent1" w:themeFillTint="66"/>
-          </w:tcPr>
-          <w:p>
-            <w:pPr>
-              <w:jc w:val="center"/>
-            </w:pPr>
-            <w:r>
-              <w:t>06</w:t>
-            </w:r>
-          </w:p>
-        </w:tc>
-        <w:tc>
-          <w:tcPr>
-            <w:tcW w:w="607" w:type="dxa"/>
-            <w:shd w:val="clear" w:color="auto" w:fill="B8CCE4" w:themeFill="accent1" w:themeFillTint="66"/>
-          </w:tcPr>
-          <w:p>
-            <w:pPr>
-              <w:jc w:val="center"/>
-            </w:pPr>
-            <w:r>
-              <w:t>32</w:t>
-            </w:r>
-          </w:p>
-        </w:tc>
-        <w:tc>
-          <w:tcPr>
-            <w:tcW w:w="607" w:type="dxa"/>
-            <w:shd w:val="clear" w:color="auto" w:fill="B8CCE4" w:themeFill="accent1" w:themeFillTint="66"/>
-          </w:tcPr>
-          <w:p>
-            <w:pPr>
-              <w:jc w:val="center"/>
-            </w:pPr>
-            <w:r>
-              <w:t>20</w:t>
-            </w:r>
-          </w:p>
-        </w:tc>
-        <w:tc>
-          <w:tcPr>
-            <w:tcW w:w="877" w:type="dxa"/>
-          </w:tcPr>
-          <w:p>
-            <w:pPr>
-              <w:jc w:val="center"/>
-            </w:pPr>
-            <w:r>
-              <w:t>03</w:t>
-            </w:r>
-          </w:p>
-        </w:tc>
-        <w:tc>
-          <w:tcPr>
-            <w:tcW w:w="832" w:type="dxa"/>
-            <w:vMerge/>
-            <w:shd w:val="clear" w:color="auto" w:fill="auto"/>
-          </w:tcPr>
-          <w:p>
-            <w:pPr>
-              <w:jc w:val="center"/>
-            </w:pPr>
-          </w:p>
-        </w:tc>
-        <w:tc>
-          <w:tcPr>
-            <w:tcW w:w="650" w:type="dxa"/>
-            <w:shd w:val="clear" w:color="auto" w:fill="B2A1C7" w:themeFill="accent4" w:themeFillTint="99"/>
-          </w:tcPr>
-          <w:p>
-            <w:pPr>
-              <w:jc w:val="center"/>
-            </w:pPr>
-            <w:r>
-              <w:t>4</w:t>
-            </w:r>
-          </w:p>
-        </w:tc>
-        <w:tc>
-          <w:tcPr>
-            <w:tcW w:w="618" w:type="dxa"/>
-            <w:shd w:val="clear" w:color="auto" w:fill="FABF8F" w:themeFill="accent6" w:themeFillTint="99"/>
-          </w:tcPr>
-          <w:p>
-            <w:pPr>
-              <w:jc w:val="center"/>
-            </w:pPr>
-            <w:r>
-              <w:t>4</w:t>
-            </w:r>
-          </w:p>
-        </w:tc>
-      </w:tr>
-      <w:tr>
-        <w:tc>
-          <w:tcPr>
-            <w:tcW w:w="622" w:type="dxa"/>
-            <w:shd w:val="clear" w:color="auto" w:fill="D9D9D9" w:themeFill="background1" w:themeFillShade="D9"/>
-          </w:tcPr>
-          <w:p>
-            <w:pPr>
-              <w:jc w:val="center"/>
-              <w:rPr>
-                <w:b/>
-              </w:rPr>
-            </w:pPr>
-            <w:r>
-              <w:rPr>
-                <w:b/>
-              </w:rPr>
-              <w:t>19</w:t>
-            </w:r>
-            <w:r>
-              <w:rPr>
-                <w:b/>
-              </w:rPr>
-              <w:t>.</w:t>
-            </w:r>
-          </w:p>
-        </w:tc>
-        <w:tc>
-          <w:tcPr>
-            <w:tcW w:w="606" w:type="dxa"/>
-          </w:tcPr>
-          <w:p>
-            <w:pPr>
-              <w:jc w:val="center"/>
-            </w:pPr>
-            <w:r>
-              <w:t>42</w:t>
-            </w:r>
-          </w:p>
-        </w:tc>
-        <w:tc>
-          <w:tcPr>
-            <w:tcW w:w="607" w:type="dxa"/>
-          </w:tcPr>
-          <w:p>
-            <w:pPr>
-              <w:jc w:val="center"/>
-            </w:pPr>
-            <w:r>
-              <w:t>52</w:t>
-            </w:r>
-          </w:p>
-        </w:tc>
-        <w:tc>
-          <w:tcPr>
-            <w:tcW w:w="607" w:type="dxa"/>
-            <w:shd w:val="clear" w:color="auto" w:fill="B8CCE4" w:themeFill="accent1" w:themeFillTint="66"/>
-          </w:tcPr>
-          <w:p>
-            <w:pPr>
-              <w:jc w:val="center"/>
-            </w:pPr>
-            <w:r>
-              <w:t>45</w:t>
-            </w:r>
-          </w:p>
-        </w:tc>
-        <w:tc>
-          <w:tcPr>
-            <w:tcW w:w="607" w:type="dxa"/>
-            <w:shd w:val="clear" w:color="auto" w:fill="B8CCE4" w:themeFill="accent1" w:themeFillTint="66"/>
-          </w:tcPr>
-          <w:p>
-            <w:pPr>
-              <w:jc w:val="center"/>
-            </w:pPr>
-            <w:r>
-              <w:t>30</w:t>
-            </w:r>
-          </w:p>
-        </w:tc>
-        <w:tc>
-          <w:tcPr>
-            <w:tcW w:w="607" w:type="dxa"/>
-            <w:shd w:val="clear" w:color="auto" w:fill="B8CCE4" w:themeFill="accent1" w:themeFillTint="66"/>
-          </w:tcPr>
-          <w:p>
-            <w:pPr>
-              <w:jc w:val="center"/>
-            </w:pPr>
-            <w:r>
-              <w:t>29</w:t>
-            </w:r>
-          </w:p>
-        </w:tc>
-        <w:tc>
-          <w:tcPr>
-            <w:tcW w:w="607" w:type="dxa"/>
-            <w:shd w:val="clear" w:color="auto" w:fill="B8CCE4" w:themeFill="accent1" w:themeFillTint="66"/>
-          </w:tcPr>
-          <w:p>
-            <w:pPr>
-              <w:jc w:val="center"/>
-            </w:pPr>
-            <w:r>
-              <w:t>41</w:t>
-            </w:r>
-          </w:p>
-        </w:tc>
-        <w:tc>
-          <w:tcPr>
-            <w:tcW w:w="607" w:type="dxa"/>
-            <w:shd w:val="clear" w:color="auto" w:fill="B8CCE4" w:themeFill="accent1" w:themeFillTint="66"/>
-          </w:tcPr>
-          <w:p>
-            <w:pPr>
-              <w:jc w:val="center"/>
-            </w:pPr>
-            <w:r>
-              <w:t>36</w:t>
-            </w:r>
-          </w:p>
-        </w:tc>
-        <w:tc>
-          <w:tcPr>
-            <w:tcW w:w="877" w:type="dxa"/>
-          </w:tcPr>
-          <w:p>
-            <w:pPr>
-              <w:jc w:val="center"/>
-            </w:pPr>
-            <w:r>
-              <w:t>48</w:t>
-            </w:r>
-          </w:p>
-        </w:tc>
-        <w:tc>
-          <w:tcPr>
-            <w:tcW w:w="832" w:type="dxa"/>
-            <w:vMerge/>
-            <w:shd w:val="clear" w:color="auto" w:fill="auto"/>
-          </w:tcPr>
-          <w:p>
-            <w:pPr>
-              <w:jc w:val="center"/>
-            </w:pPr>
-          </w:p>
-        </w:tc>
-        <w:tc>
-          <w:tcPr>
-            <w:tcW w:w="650" w:type="dxa"/>
-            <w:shd w:val="clear" w:color="auto" w:fill="B2A1C7" w:themeFill="accent4" w:themeFillTint="99"/>
-          </w:tcPr>
-          <w:p>
-            <w:pPr>
-              <w:jc w:val="center"/>
-            </w:pPr>
-            <w:r>
-              <w:t>5</w:t>
-            </w:r>
-          </w:p>
-        </w:tc>
-        <w:tc>
-          <w:tcPr>
-            <w:tcW w:w="618" w:type="dxa"/>
-            <w:shd w:val="clear" w:color="auto" w:fill="FABF8F" w:themeFill="accent6" w:themeFillTint="99"/>
-          </w:tcPr>
-          <w:p>
-            <w:pPr>
-              <w:jc w:val="center"/>
-            </w:pPr>
-            <w:r>
-              <w:t>2</w:t>
-            </w:r>
-          </w:p>
-        </w:tc>
-      </w:tr>
-      <w:tr>
-        <w:tc>
-          <w:tcPr>
-            <w:tcW w:w="622" w:type="dxa"/>
-            <w:shd w:val="clear" w:color="auto" w:fill="D9D9D9" w:themeFill="background1" w:themeFillShade="D9"/>
-          </w:tcPr>
-          <w:p>
-            <w:pPr>
-              <w:jc w:val="center"/>
-              <w:rPr>
-                <w:b/>
-              </w:rPr>
-            </w:pPr>
-          </w:p>
-        </w:tc>
-        <w:tc>
-          <w:tcPr>
-            <w:tcW w:w="5125" w:type="dxa"/>
-            <w:gridSpan w:val="8"/>
-          </w:tcPr>
-          <w:p>
-            <w:pPr>
-              <w:jc w:val="center"/>
-              <w:rPr>
-                <w:b/>
-              </w:rPr>
-            </w:pPr>
-            <w:r>
-              <w:rPr>
-                <w:b/>
-              </w:rPr>
-              <w:t>Utilizar apenas 1 dezenas das ultimas 12 que  saíram</w:t>
-            </w:r>
-          </w:p>
-        </w:tc>
-        <w:tc>
-          <w:tcPr>
-            <w:tcW w:w="832" w:type="dxa"/>
-            <w:vMerge/>
-            <w:shd w:val="clear" w:color="auto" w:fill="auto"/>
-          </w:tcPr>
-          <w:p>
-            <w:pPr>
-              <w:jc w:val="center"/>
-              <w:rPr>
-                <w:b/>
-              </w:rPr>
-            </w:pPr>
-          </w:p>
-        </w:tc>
-        <w:tc>
-          <w:tcPr>
-            <w:tcW w:w="650" w:type="dxa"/>
-            <w:shd w:val="clear" w:color="auto" w:fill="B2A1C7" w:themeFill="accent4" w:themeFillTint="99"/>
-          </w:tcPr>
-          <w:p>
-            <w:pPr>
-              <w:jc w:val="center"/>
-              <w:rPr>
-                <w:b/>
-              </w:rPr>
-            </w:pPr>
-          </w:p>
-        </w:tc>
-        <w:tc>
-          <w:tcPr>
-            <w:tcW w:w="618" w:type="dxa"/>
-            <w:shd w:val="clear" w:color="auto" w:fill="FABF8F" w:themeFill="accent6" w:themeFillTint="99"/>
-          </w:tcPr>
-          <w:p>
-            <w:pPr>
-              <w:jc w:val="center"/>
-              <w:rPr>
-                <w:b/>
-              </w:rPr>
-            </w:pPr>
-          </w:p>
-        </w:tc>
-      </w:tr>
-      <w:tr>
-        <w:tc>
-          <w:tcPr>
-            <w:tcW w:w="622" w:type="dxa"/>
-            <w:shd w:val="clear" w:color="auto" w:fill="D9D9D9" w:themeFill="background1" w:themeFillShade="D9"/>
-          </w:tcPr>
-          <w:p>
-            <w:pPr>
-              <w:jc w:val="center"/>
-              <w:rPr>
-                <w:b/>
-              </w:rPr>
-            </w:pPr>
-            <w:r>
-              <w:rPr>
-                <w:b/>
-              </w:rPr>
-              <w:t>20</w:t>
-            </w:r>
-            <w:r>
-              <w:rPr>
-                <w:b/>
-              </w:rPr>
-              <w:t>.</w:t>
-            </w:r>
-          </w:p>
-        </w:tc>
-        <w:tc>
-          <w:tcPr>
-            <w:tcW w:w="606" w:type="dxa"/>
-          </w:tcPr>
-          <w:p>
-            <w:pPr>
-              <w:jc w:val="center"/>
-            </w:pPr>
-            <w:r>
-              <w:t>33</w:t>
-            </w:r>
-          </w:p>
-        </w:tc>
-        <w:tc>
-          <w:tcPr>
-            <w:tcW w:w="607" w:type="dxa"/>
-          </w:tcPr>
-          <w:p>
-            <w:pPr>
-              <w:jc w:val="center"/>
-            </w:pPr>
-            <w:r>
-              <w:t>52</w:t>
-            </w:r>
-          </w:p>
-        </w:tc>
-        <w:tc>
-          <w:tcPr>
-            <w:tcW w:w="607" w:type="dxa"/>
-            <w:shd w:val="clear" w:color="auto" w:fill="B8CCE4" w:themeFill="accent1" w:themeFillTint="66"/>
-          </w:tcPr>
-          <w:p>
-            <w:pPr>
-              <w:jc w:val="center"/>
-            </w:pPr>
-            <w:r>
-              <w:t>06</w:t>
-            </w:r>
-          </w:p>
-        </w:tc>
-        <w:tc>
-          <w:tcPr>
-            <w:tcW w:w="607" w:type="dxa"/>
-            <w:shd w:val="clear" w:color="auto" w:fill="B8CCE4" w:themeFill="accent1" w:themeFillTint="66"/>
-          </w:tcPr>
-          <w:p>
-            <w:pPr>
-              <w:jc w:val="center"/>
-            </w:pPr>
-            <w:r>
-              <w:t>36</w:t>
-            </w:r>
-          </w:p>
-        </w:tc>
-        <w:tc>
-          <w:tcPr>
-            <w:tcW w:w="607" w:type="dxa"/>
-            <w:shd w:val="clear" w:color="auto" w:fill="B8CCE4" w:themeFill="accent1" w:themeFillTint="66"/>
-          </w:tcPr>
-          <w:p>
-            <w:pPr>
-              <w:jc w:val="center"/>
-            </w:pPr>
-            <w:r>
-              <w:t>34</w:t>
-            </w:r>
-          </w:p>
-        </w:tc>
-        <w:tc>
-          <w:tcPr>
-            <w:tcW w:w="607" w:type="dxa"/>
-            <w:shd w:val="clear" w:color="auto" w:fill="B8CCE4" w:themeFill="accent1" w:themeFillTint="66"/>
-          </w:tcPr>
-          <w:p>
-            <w:pPr>
-              <w:jc w:val="center"/>
-            </w:pPr>
-            <w:r>
-              <w:t>35</w:t>
-            </w:r>
-          </w:p>
-        </w:tc>
-        <w:tc>
-          <w:tcPr>
-            <w:tcW w:w="607" w:type="dxa"/>
-            <w:shd w:val="clear" w:color="auto" w:fill="B8CCE4" w:themeFill="accent1" w:themeFillTint="66"/>
-          </w:tcPr>
-          <w:p>
-            <w:pPr>
-              <w:jc w:val="center"/>
-            </w:pPr>
-            <w:r>
-              <w:t>02</w:t>
-            </w:r>
-          </w:p>
-        </w:tc>
-        <w:tc>
-          <w:tcPr>
-            <w:tcW w:w="877" w:type="dxa"/>
-          </w:tcPr>
-          <w:p>
-            <w:pPr>
-              <w:jc w:val="center"/>
-            </w:pPr>
-            <w:r>
-              <w:t>39</w:t>
-            </w:r>
-          </w:p>
-        </w:tc>
-        <w:tc>
-          <w:tcPr>
-            <w:tcW w:w="832" w:type="dxa"/>
-            <w:vMerge/>
-            <w:shd w:val="clear" w:color="auto" w:fill="auto"/>
-          </w:tcPr>
-          <w:p>
-            <w:pPr>
-              <w:jc w:val="center"/>
-            </w:pPr>
-          </w:p>
-        </w:tc>
-        <w:tc>
-          <w:tcPr>
-            <w:tcW w:w="650" w:type="dxa"/>
-            <w:shd w:val="clear" w:color="auto" w:fill="B2A1C7" w:themeFill="accent4" w:themeFillTint="99"/>
-          </w:tcPr>
-          <w:p>
-            <w:pPr>
-              <w:jc w:val="center"/>
-            </w:pPr>
-            <w:r>
-              <w:t>5</w:t>
-            </w:r>
-          </w:p>
-        </w:tc>
-        <w:tc>
-          <w:tcPr>
-            <w:tcW w:w="618" w:type="dxa"/>
-            <w:shd w:val="clear" w:color="auto" w:fill="FABF8F" w:themeFill="accent6" w:themeFillTint="99"/>
-          </w:tcPr>
-          <w:p>
-            <w:pPr>
-              <w:jc w:val="center"/>
-            </w:pPr>
-            <w:r>
-              <w:t>2</w:t>
-            </w:r>
-          </w:p>
-        </w:tc>
-      </w:tr>
-      <w:tr>
-        <w:tc>
-          <w:tcPr>
-            <w:tcW w:w="622" w:type="dxa"/>
-            <w:shd w:val="clear" w:color="auto" w:fill="D9D9D9" w:themeFill="background1" w:themeFillShade="D9"/>
-          </w:tcPr>
-          <w:p>
-            <w:pPr>
-              <w:jc w:val="center"/>
-              <w:rPr>
-                <w:b/>
-              </w:rPr>
-            </w:pPr>
-            <w:r>
-              <w:rPr>
-                <w:b/>
-              </w:rPr>
-              <w:t>21</w:t>
-            </w:r>
-            <w:r>
-              <w:rPr>
-                <w:b/>
-              </w:rPr>
-              <w:t>.</w:t>
-            </w:r>
-          </w:p>
-        </w:tc>
-        <w:tc>
-          <w:tcPr>
-            <w:tcW w:w="606" w:type="dxa"/>
-          </w:tcPr>
-          <w:p>
-            <w:pPr>
-              <w:jc w:val="center"/>
-            </w:pPr>
-            <w:r>
-              <w:t>05</w:t>
-            </w:r>
-          </w:p>
-        </w:tc>
-        <w:tc>
-          <w:tcPr>
-            <w:tcW w:w="607" w:type="dxa"/>
-          </w:tcPr>
-          <w:p>
-            <w:pPr>
-              <w:jc w:val="center"/>
-            </w:pPr>
-            <w:r>
-              <w:t>54</w:t>
-            </w:r>
-          </w:p>
-        </w:tc>
-        <w:tc>
-          <w:tcPr>
-            <w:tcW w:w="607" w:type="dxa"/>
-            <w:shd w:val="clear" w:color="auto" w:fill="B8CCE4" w:themeFill="accent1" w:themeFillTint="66"/>
-          </w:tcPr>
-          <w:p>
-            <w:pPr>
-              <w:jc w:val="center"/>
-            </w:pPr>
-            <w:r>
-              <w:t>32</w:t>
-            </w:r>
-          </w:p>
-        </w:tc>
-        <w:tc>
-          <w:tcPr>
-            <w:tcW w:w="607" w:type="dxa"/>
-            <w:shd w:val="clear" w:color="auto" w:fill="B8CCE4" w:themeFill="accent1" w:themeFillTint="66"/>
-          </w:tcPr>
-          <w:p>
-            <w:pPr>
-              <w:jc w:val="center"/>
-            </w:pPr>
-            <w:r>
-              <w:t>02</w:t>
-            </w:r>
-          </w:p>
-        </w:tc>
-        <w:tc>
-          <w:tcPr>
-            <w:tcW w:w="607" w:type="dxa"/>
-            <w:shd w:val="clear" w:color="auto" w:fill="B8CCE4" w:themeFill="accent1" w:themeFillTint="66"/>
-          </w:tcPr>
-          <w:p>
-            <w:pPr>
-              <w:jc w:val="center"/>
-            </w:pPr>
-            <w:r>
-              <w:t>45</w:t>
-            </w:r>
-          </w:p>
-        </w:tc>
-        <w:tc>
-          <w:tcPr>
-            <w:tcW w:w="607" w:type="dxa"/>
-            <w:shd w:val="clear" w:color="auto" w:fill="B8CCE4" w:themeFill="accent1" w:themeFillTint="66"/>
-          </w:tcPr>
-          <w:p>
-            <w:pPr>
-              <w:jc w:val="center"/>
-            </w:pPr>
-            <w:r>
-              <w:t>40</w:t>
-            </w:r>
-          </w:p>
-        </w:tc>
-        <w:tc>
-          <w:tcPr>
-            <w:tcW w:w="607" w:type="dxa"/>
-            <w:shd w:val="clear" w:color="auto" w:fill="B8CCE4" w:themeFill="accent1" w:themeFillTint="66"/>
-          </w:tcPr>
-          <w:p>
-            <w:pPr>
-              <w:jc w:val="center"/>
-            </w:pPr>
-            <w:r>
-              <w:t>29</w:t>
-            </w:r>
-          </w:p>
-        </w:tc>
-        <w:tc>
-          <w:tcPr>
-            <w:tcW w:w="877" w:type="dxa"/>
-          </w:tcPr>
-          <w:p>
-            <w:pPr>
-              <w:jc w:val="center"/>
-            </w:pPr>
-            <w:r>
-              <w:t>07</w:t>
-            </w:r>
-          </w:p>
-        </w:tc>
-        <w:tc>
-          <w:tcPr>
-            <w:tcW w:w="832" w:type="dxa"/>
-            <w:vMerge/>
-            <w:shd w:val="clear" w:color="auto" w:fill="auto"/>
-          </w:tcPr>
-          <w:p>
-            <w:pPr>
-              <w:jc w:val="center"/>
-            </w:pPr>
-          </w:p>
-        </w:tc>
-        <w:tc>
-          <w:tcPr>
-            <w:tcW w:w="650" w:type="dxa"/>
-            <w:shd w:val="clear" w:color="auto" w:fill="B2A1C7" w:themeFill="accent4" w:themeFillTint="99"/>
-          </w:tcPr>
-          <w:p>
-            <w:pPr>
-              <w:jc w:val="center"/>
-            </w:pPr>
-            <w:r>
-              <w:t>4</w:t>
-            </w:r>
-          </w:p>
-        </w:tc>
-        <w:tc>
-          <w:tcPr>
-            <w:tcW w:w="618" w:type="dxa"/>
-            <w:shd w:val="clear" w:color="auto" w:fill="FABF8F" w:themeFill="accent6" w:themeFillTint="99"/>
-          </w:tcPr>
-          <w:p>
-            <w:pPr>
-              <w:jc w:val="center"/>
-            </w:pPr>
-            <w:r>
-              <w:t>4</w:t>
-            </w:r>
-          </w:p>
-        </w:tc>
-      </w:tr>
-      <w:tr>
-        <w:tc>
-          <w:tcPr>
-            <w:tcW w:w="622" w:type="dxa"/>
-            <w:shd w:val="clear" w:color="auto" w:fill="D9D9D9" w:themeFill="background1" w:themeFillShade="D9"/>
-          </w:tcPr>
-          <w:p>
-            <w:pPr>
-              <w:jc w:val="center"/>
-              <w:rPr>
-                <w:b/>
-              </w:rPr>
-            </w:pPr>
-            <w:r>
-              <w:rPr>
-                <w:b/>
-              </w:rPr>
-              <w:t>22</w:t>
-            </w:r>
-            <w:r>
-              <w:rPr>
-                <w:b/>
-              </w:rPr>
-              <w:t>.</w:t>
-            </w:r>
-          </w:p>
-        </w:tc>
-        <w:tc>
-          <w:tcPr>
-            <w:tcW w:w="606" w:type="dxa"/>
-          </w:tcPr>
-          <w:p>
-            <w:pPr>
-              <w:jc w:val="center"/>
-            </w:pPr>
-            <w:r>
-              <w:t>24</w:t>
-            </w:r>
-          </w:p>
-        </w:tc>
-        <w:tc>
-          <w:tcPr>
-            <w:tcW w:w="607" w:type="dxa"/>
-          </w:tcPr>
-          <w:p>
-            <w:pPr>
-              <w:jc w:val="center"/>
-            </w:pPr>
-            <w:r>
-              <w:t>42</w:t>
-            </w:r>
-          </w:p>
-        </w:tc>
-        <w:tc>
-          <w:tcPr>
-            <w:tcW w:w="607" w:type="dxa"/>
-            <w:shd w:val="clear" w:color="auto" w:fill="B8CCE4" w:themeFill="accent1" w:themeFillTint="66"/>
-          </w:tcPr>
-          <w:p>
-            <w:pPr>
-              <w:jc w:val="center"/>
-            </w:pPr>
-            <w:r>
-              <w:t>47</w:t>
-            </w:r>
-          </w:p>
-        </w:tc>
-        <w:tc>
-          <w:tcPr>
-            <w:tcW w:w="607" w:type="dxa"/>
-            <w:shd w:val="clear" w:color="auto" w:fill="B8CCE4" w:themeFill="accent1" w:themeFillTint="66"/>
-          </w:tcPr>
-          <w:p>
-            <w:pPr>
-              <w:jc w:val="center"/>
-            </w:pPr>
-            <w:r>
-              <w:t>11</w:t>
-            </w:r>
-          </w:p>
-        </w:tc>
-        <w:tc>
-          <w:tcPr>
-            <w:tcW w:w="607" w:type="dxa"/>
-            <w:shd w:val="clear" w:color="auto" w:fill="B8CCE4" w:themeFill="accent1" w:themeFillTint="66"/>
-          </w:tcPr>
-          <w:p>
-            <w:pPr>
-              <w:jc w:val="center"/>
-            </w:pPr>
-            <w:r>
-              <w:t>38</w:t>
-            </w:r>
-          </w:p>
-        </w:tc>
-        <w:tc>
-          <w:tcPr>
-            <w:tcW w:w="607" w:type="dxa"/>
-            <w:shd w:val="clear" w:color="auto" w:fill="B8CCE4" w:themeFill="accent1" w:themeFillTint="66"/>
-          </w:tcPr>
-          <w:p>
-            <w:pPr>
-              <w:jc w:val="center"/>
-            </w:pPr>
-            <w:r>
-              <w:t>31</w:t>
-            </w:r>
-          </w:p>
-        </w:tc>
-        <w:tc>
-          <w:tcPr>
-            <w:tcW w:w="607" w:type="dxa"/>
-            <w:shd w:val="clear" w:color="auto" w:fill="B8CCE4" w:themeFill="accent1" w:themeFillTint="66"/>
-          </w:tcPr>
-          <w:p>
-            <w:pPr>
-              <w:jc w:val="center"/>
-            </w:pPr>
-            <w:r>
-              <w:t>13</w:t>
-            </w:r>
-          </w:p>
-        </w:tc>
-        <w:tc>
-          <w:tcPr>
-            <w:tcW w:w="877" w:type="dxa"/>
-          </w:tcPr>
-          <w:p>
-            <w:pPr>
-              <w:jc w:val="center"/>
-            </w:pPr>
-            <w:r>
-              <w:t>14</w:t>
-            </w:r>
-          </w:p>
-        </w:tc>
-        <w:tc>
-          <w:tcPr>
-            <w:tcW w:w="832" w:type="dxa"/>
-            <w:vMerge/>
-            <w:shd w:val="clear" w:color="auto" w:fill="auto"/>
-          </w:tcPr>
-          <w:p>
-            <w:pPr>
-              <w:jc w:val="center"/>
-            </w:pPr>
-          </w:p>
-        </w:tc>
-        <w:tc>
-          <w:tcPr>
-            <w:tcW w:w="650" w:type="dxa"/>
-            <w:shd w:val="clear" w:color="auto" w:fill="B2A1C7" w:themeFill="accent4" w:themeFillTint="99"/>
-          </w:tcPr>
-          <w:p>
-            <w:pPr>
-              <w:jc w:val="center"/>
-            </w:pPr>
-            <w:r>
-              <w:t>4</w:t>
-            </w:r>
-          </w:p>
-        </w:tc>
-        <w:tc>
-          <w:tcPr>
-            <w:tcW w:w="618" w:type="dxa"/>
-            <w:shd w:val="clear" w:color="auto" w:fill="FABF8F" w:themeFill="accent6" w:themeFillTint="99"/>
-          </w:tcPr>
-          <w:p>
-            <w:pPr>
-              <w:jc w:val="center"/>
-            </w:pPr>
-            <w:r>
-              <w:t>4</w:t>
-            </w:r>
-          </w:p>
-        </w:tc>
-      </w:tr>
-      <w:tr>
-        <w:tc>
-          <w:tcPr>
-            <w:tcW w:w="622" w:type="dxa"/>
-            <w:shd w:val="clear" w:color="auto" w:fill="D9D9D9" w:themeFill="background1" w:themeFillShade="D9"/>
-          </w:tcPr>
-          <w:p>
-            <w:pPr>
-              <w:jc w:val="center"/>
-              <w:rPr>
-                <w:b/>
-              </w:rPr>
-            </w:pPr>
-            <w:r>
-              <w:rPr>
-                <w:b/>
-              </w:rPr>
-              <w:t>23</w:t>
-            </w:r>
-            <w:r>
-              <w:rPr>
-                <w:b/>
-              </w:rPr>
-              <w:t>.</w:t>
-            </w:r>
-          </w:p>
-        </w:tc>
-        <w:tc>
-          <w:tcPr>
-            <w:tcW w:w="606" w:type="dxa"/>
-          </w:tcPr>
-          <w:p>
-            <w:pPr>
-              <w:jc w:val="center"/>
-            </w:pPr>
-            <w:r>
-              <w:t>52</w:t>
-            </w:r>
-          </w:p>
-        </w:tc>
-        <w:tc>
-          <w:tcPr>
-            <w:tcW w:w="607" w:type="dxa"/>
-          </w:tcPr>
-          <w:p>
-            <w:pPr>
-              <w:jc w:val="center"/>
-            </w:pPr>
-            <w:r>
-              <w:t>53</w:t>
-            </w:r>
-          </w:p>
-        </w:tc>
-        <w:tc>
-          <w:tcPr>
-            <w:tcW w:w="607" w:type="dxa"/>
-            <w:shd w:val="clear" w:color="auto" w:fill="B8CCE4" w:themeFill="accent1" w:themeFillTint="66"/>
-          </w:tcPr>
-          <w:p>
-            <w:pPr>
-              <w:jc w:val="center"/>
-            </w:pPr>
-            <w:r>
-              <w:t>56</w:t>
-            </w:r>
-          </w:p>
-        </w:tc>
-        <w:tc>
-          <w:tcPr>
-            <w:tcW w:w="607" w:type="dxa"/>
-            <w:shd w:val="clear" w:color="auto" w:fill="B8CCE4" w:themeFill="accent1" w:themeFillTint="66"/>
-          </w:tcPr>
-          <w:p>
-            <w:pPr>
-              <w:jc w:val="center"/>
-            </w:pPr>
-            <w:r>
-              <w:t>43</w:t>
-            </w:r>
-          </w:p>
-        </w:tc>
-        <w:tc>
-          <w:tcPr>
-            <w:tcW w:w="607" w:type="dxa"/>
-            <w:shd w:val="clear" w:color="auto" w:fill="B8CCE4" w:themeFill="accent1" w:themeFillTint="66"/>
-          </w:tcPr>
-          <w:p>
-            <w:pPr>
-              <w:jc w:val="center"/>
-            </w:pPr>
-            <w:r>
-              <w:t>35</w:t>
-            </w:r>
-          </w:p>
-        </w:tc>
-        <w:tc>
-          <w:tcPr>
-            <w:tcW w:w="607" w:type="dxa"/>
-            <w:shd w:val="clear" w:color="auto" w:fill="B8CCE4" w:themeFill="accent1" w:themeFillTint="66"/>
-          </w:tcPr>
-          <w:p>
-            <w:pPr>
-              <w:jc w:val="center"/>
-            </w:pPr>
-            <w:r>
-              <w:t>30</w:t>
-            </w:r>
-          </w:p>
-        </w:tc>
-        <w:tc>
-          <w:tcPr>
-            <w:tcW w:w="607" w:type="dxa"/>
-            <w:shd w:val="clear" w:color="auto" w:fill="B8CCE4" w:themeFill="accent1" w:themeFillTint="66"/>
-          </w:tcPr>
-          <w:p>
-            <w:pPr>
-              <w:jc w:val="center"/>
-            </w:pPr>
-            <w:r>
-              <w:t>01</w:t>
-            </w:r>
-          </w:p>
-        </w:tc>
-        <w:tc>
-          <w:tcPr>
-            <w:tcW w:w="877" w:type="dxa"/>
-          </w:tcPr>
-          <w:p>
-            <w:pPr>
-              <w:jc w:val="center"/>
-            </w:pPr>
-            <w:r>
-              <w:t>22</w:t>
-            </w:r>
-          </w:p>
-        </w:tc>
-        <w:tc>
-          <w:tcPr>
-            <w:tcW w:w="832" w:type="dxa"/>
-            <w:vMerge/>
-            <w:shd w:val="clear" w:color="auto" w:fill="auto"/>
-          </w:tcPr>
-          <w:p>
-            <w:pPr>
-              <w:jc w:val="center"/>
-            </w:pPr>
-          </w:p>
-        </w:tc>
-        <w:tc>
-          <w:tcPr>
-            <w:tcW w:w="650" w:type="dxa"/>
-            <w:shd w:val="clear" w:color="auto" w:fill="B2A1C7" w:themeFill="accent4" w:themeFillTint="99"/>
-          </w:tcPr>
-          <w:p>
-            <w:pPr>
-              <w:jc w:val="center"/>
-            </w:pPr>
-            <w:r>
-              <w:t>4</w:t>
-            </w:r>
-          </w:p>
-        </w:tc>
-        <w:tc>
-          <w:tcPr>
-            <w:tcW w:w="618" w:type="dxa"/>
-            <w:shd w:val="clear" w:color="auto" w:fill="FABF8F" w:themeFill="accent6" w:themeFillTint="99"/>
-          </w:tcPr>
-          <w:p>
-            <w:pPr>
-              <w:jc w:val="center"/>
-            </w:pPr>
-            <w:r>
-              <w:t>3</w:t>
-            </w:r>
-          </w:p>
-        </w:tc>
-      </w:tr>
-      <w:tr>
-        <w:tc>
-          <w:tcPr>
-            <w:tcW w:w="622" w:type="dxa"/>
-            <w:shd w:val="clear" w:color="auto" w:fill="D9D9D9" w:themeFill="background1" w:themeFillShade="D9"/>
-          </w:tcPr>
-          <w:p>
-            <w:pPr>
-              <w:jc w:val="center"/>
-              <w:rPr>
-                <w:b/>
-              </w:rPr>
-            </w:pPr>
-            <w:r>
-              <w:rPr>
-                <w:b/>
-              </w:rPr>
-              <w:t>24</w:t>
-            </w:r>
-            <w:r>
-              <w:rPr>
-                <w:b/>
-              </w:rPr>
-              <w:t>.</w:t>
-            </w:r>
-          </w:p>
-        </w:tc>
-        <w:tc>
-          <w:tcPr>
-            <w:tcW w:w="606" w:type="dxa"/>
-          </w:tcPr>
-          <w:p>
-            <w:pPr>
-              <w:jc w:val="center"/>
-            </w:pPr>
-            <w:r>
-              <w:t>23</w:t>
-            </w:r>
-          </w:p>
-        </w:tc>
-        <w:tc>
-          <w:tcPr>
-            <w:tcW w:w="607" w:type="dxa"/>
-          </w:tcPr>
-          <w:p>
-            <w:pPr>
-              <w:jc w:val="center"/>
-            </w:pPr>
-            <w:r>
-              <w:t>52</w:t>
-            </w:r>
-          </w:p>
-        </w:tc>
-        <w:tc>
-          <w:tcPr>
-            <w:tcW w:w="607" w:type="dxa"/>
-            <w:shd w:val="clear" w:color="auto" w:fill="B8CCE4" w:themeFill="accent1" w:themeFillTint="66"/>
-          </w:tcPr>
-          <w:p>
-            <w:pPr>
-              <w:jc w:val="center"/>
-            </w:pPr>
-            <w:r>
-              <w:t>46</w:t>
-            </w:r>
-          </w:p>
-        </w:tc>
-        <w:tc>
-          <w:tcPr>
-            <w:tcW w:w="607" w:type="dxa"/>
-            <w:shd w:val="clear" w:color="auto" w:fill="B8CCE4" w:themeFill="accent1" w:themeFillTint="66"/>
-          </w:tcPr>
-          <w:p>
-            <w:pPr>
-              <w:jc w:val="center"/>
-            </w:pPr>
-            <w:r>
-              <w:t>29</w:t>
-            </w:r>
-          </w:p>
-        </w:tc>
-        <w:tc>
-          <w:tcPr>
-            <w:tcW w:w="607" w:type="dxa"/>
-            <w:shd w:val="clear" w:color="auto" w:fill="B8CCE4" w:themeFill="accent1" w:themeFillTint="66"/>
-          </w:tcPr>
-          <w:p>
-            <w:pPr>
-              <w:jc w:val="center"/>
-            </w:pPr>
-            <w:r>
-              <w:t>59</w:t>
-            </w:r>
-          </w:p>
-        </w:tc>
-        <w:tc>
-          <w:tcPr>
-            <w:tcW w:w="607" w:type="dxa"/>
-            <w:shd w:val="clear" w:color="auto" w:fill="B8CCE4" w:themeFill="accent1" w:themeFillTint="66"/>
-          </w:tcPr>
-          <w:p>
-            <w:pPr>
-              <w:jc w:val="center"/>
-            </w:pPr>
-            <w:r>
-              <w:t>32</w:t>
-            </w:r>
-          </w:p>
-        </w:tc>
-        <w:tc>
-          <w:tcPr>
-            <w:tcW w:w="607" w:type="dxa"/>
-            <w:shd w:val="clear" w:color="auto" w:fill="B8CCE4" w:themeFill="accent1" w:themeFillTint="66"/>
-          </w:tcPr>
-          <w:p>
-            <w:pPr>
-              <w:jc w:val="center"/>
-            </w:pPr>
-            <w:r>
-              <w:t>45</w:t>
-            </w:r>
-          </w:p>
-        </w:tc>
-        <w:tc>
-          <w:tcPr>
-            <w:tcW w:w="877" w:type="dxa"/>
-          </w:tcPr>
-          <w:p>
-            <w:pPr>
-              <w:jc w:val="center"/>
-            </w:pPr>
-            <w:r>
-              <w:t>26</w:t>
-            </w:r>
-          </w:p>
-        </w:tc>
-        <w:tc>
-          <w:tcPr>
-            <w:tcW w:w="832" w:type="dxa"/>
-            <w:vMerge/>
-            <w:shd w:val="clear" w:color="auto" w:fill="auto"/>
-          </w:tcPr>
-          <w:p>
-            <w:pPr>
-              <w:jc w:val="center"/>
-            </w:pPr>
-          </w:p>
-        </w:tc>
-        <w:tc>
-          <w:tcPr>
-            <w:tcW w:w="650" w:type="dxa"/>
-            <w:shd w:val="clear" w:color="auto" w:fill="B2A1C7" w:themeFill="accent4" w:themeFillTint="99"/>
-          </w:tcPr>
-          <w:p>
-            <w:pPr>
-              <w:jc w:val="center"/>
-            </w:pPr>
-            <w:r>
-              <w:t>4</w:t>
-            </w:r>
-          </w:p>
-        </w:tc>
-        <w:tc>
-          <w:tcPr>
-            <w:tcW w:w="618" w:type="dxa"/>
-            <w:shd w:val="clear" w:color="auto" w:fill="FABF8F" w:themeFill="accent6" w:themeFillTint="99"/>
-          </w:tcPr>
-          <w:p>
-            <w:pPr>
-              <w:jc w:val="center"/>
-            </w:pPr>
-            <w:r>
-              <w:t>3</w:t>
-            </w:r>
-          </w:p>
-        </w:tc>
-      </w:tr>
-      <w:tr>
-        <w:tc>
-          <w:tcPr>
-            <w:tcW w:w="622" w:type="dxa"/>
-            <w:shd w:val="clear" w:color="auto" w:fill="D9D9D9" w:themeFill="background1" w:themeFillShade="D9"/>
-          </w:tcPr>
-          <w:p>
-            <w:pPr>
-              <w:jc w:val="center"/>
-              <w:rPr>
-                <w:b/>
-              </w:rPr>
-            </w:pPr>
-            <w:r>
-              <w:rPr>
-                <w:b/>
-              </w:rPr>
-              <w:t>25</w:t>
-            </w:r>
-            <w:r>
-              <w:rPr>
-                <w:b/>
-              </w:rPr>
-              <w:t>.</w:t>
-            </w:r>
-          </w:p>
-        </w:tc>
-        <w:tc>
-          <w:tcPr>
-            <w:tcW w:w="606" w:type="dxa"/>
-          </w:tcPr>
-          <w:p>
-            <w:pPr>
-              <w:jc w:val="center"/>
-            </w:pPr>
-            <w:r>
-              <w:t>10</w:t>
-            </w:r>
-          </w:p>
-        </w:tc>
-        <w:tc>
-          <w:tcPr>
-            <w:tcW w:w="607" w:type="dxa"/>
-          </w:tcPr>
-          <w:p>
-            <w:pPr>
-              <w:jc w:val="center"/>
-            </w:pPr>
-            <w:r>
-              <w:t>23</w:t>
-            </w:r>
+          </w:p>
+        </w:tc>
+        <w:tc>
+          <w:tcPr>
+            <w:tcW w:w="607" w:type="dxa"/>
+          </w:tcPr>
+          <w:p>
+            <w:pPr>
+              <w:jc w:val="center"/>
+            </w:pPr>
           </w:p>
         </w:tc>
         <w:tc>
@@ -4675,15 +2794,12 @@
             <w:tcBorders>
               <w:bottom w:val="single" w:sz="4" w:space="0" w:color="auto"/>
             </w:tcBorders>
-            <w:shd w:val="clear" w:color="auto" w:fill="B8CCE4" w:themeFill="accent1" w:themeFillTint="66"/>
-          </w:tcPr>
-          <w:p>
-            <w:pPr>
-              <w:jc w:val="center"/>
-            </w:pPr>
-            <w:r>
-              <w:t>38</w:t>
-            </w:r>
+            <w:shd w:val="clear" w:color="auto" w:fill="auto"/>
+          </w:tcPr>
+          <w:p>
+            <w:pPr>
+              <w:jc w:val="center"/>
+            </w:pPr>
           </w:p>
         </w:tc>
         <w:tc>
@@ -4692,15 +2808,12 @@
             <w:tcBorders>
               <w:bottom w:val="single" w:sz="4" w:space="0" w:color="auto"/>
             </w:tcBorders>
-            <w:shd w:val="clear" w:color="auto" w:fill="B8CCE4" w:themeFill="accent1" w:themeFillTint="66"/>
-          </w:tcPr>
-          <w:p>
-            <w:pPr>
-              <w:jc w:val="center"/>
-            </w:pPr>
-            <w:r>
-              <w:t>30</w:t>
-            </w:r>
+            <w:shd w:val="clear" w:color="auto" w:fill="auto"/>
+          </w:tcPr>
+          <w:p>
+            <w:pPr>
+              <w:jc w:val="center"/>
+            </w:pPr>
           </w:p>
         </w:tc>
         <w:tc>
@@ -4709,15 +2822,12 @@
             <w:tcBorders>
               <w:bottom w:val="single" w:sz="4" w:space="0" w:color="auto"/>
             </w:tcBorders>
-            <w:shd w:val="clear" w:color="auto" w:fill="B8CCE4" w:themeFill="accent1" w:themeFillTint="66"/>
-          </w:tcPr>
-          <w:p>
-            <w:pPr>
-              <w:jc w:val="center"/>
-            </w:pPr>
-            <w:r>
-              <w:t>29</w:t>
-            </w:r>
+            <w:shd w:val="clear" w:color="auto" w:fill="auto"/>
+          </w:tcPr>
+          <w:p>
+            <w:pPr>
+              <w:jc w:val="center"/>
+            </w:pPr>
           </w:p>
         </w:tc>
         <w:tc>
@@ -4726,15 +2836,12 @@
             <w:tcBorders>
               <w:bottom w:val="single" w:sz="4" w:space="0" w:color="auto"/>
             </w:tcBorders>
-            <w:shd w:val="clear" w:color="auto" w:fill="B8CCE4" w:themeFill="accent1" w:themeFillTint="66"/>
-          </w:tcPr>
-          <w:p>
-            <w:pPr>
-              <w:jc w:val="center"/>
-            </w:pPr>
-            <w:r>
-              <w:t>18</w:t>
-            </w:r>
+            <w:shd w:val="clear" w:color="auto" w:fill="auto"/>
+          </w:tcPr>
+          <w:p>
+            <w:pPr>
+              <w:jc w:val="center"/>
+            </w:pPr>
           </w:p>
         </w:tc>
         <w:tc>
@@ -4743,15 +2850,12 @@
             <w:tcBorders>
               <w:bottom w:val="single" w:sz="4" w:space="0" w:color="auto"/>
             </w:tcBorders>
-            <w:shd w:val="clear" w:color="auto" w:fill="B8CCE4" w:themeFill="accent1" w:themeFillTint="66"/>
-          </w:tcPr>
-          <w:p>
-            <w:pPr>
-              <w:jc w:val="center"/>
-            </w:pPr>
-            <w:r>
-              <w:t>31</w:t>
-            </w:r>
+            <w:shd w:val="clear" w:color="auto" w:fill="auto"/>
+          </w:tcPr>
+          <w:p>
+            <w:pPr>
+              <w:jc w:val="center"/>
+            </w:pPr>
           </w:p>
         </w:tc>
         <w:tc>
@@ -4762,9 +2866,6 @@
             <w:pPr>
               <w:jc w:val="center"/>
             </w:pPr>
-            <w:r>
-              <w:t>25</w:t>
-            </w:r>
           </w:p>
         </w:tc>
         <w:tc>
@@ -4775,8 +2876,14 @@
           <w:p>
             <w:pPr>
               <w:jc w:val="center"/>
-            </w:pPr>
-            <w:r>
+              <w:rPr>
+                <w:b/>
+              </w:rPr>
+            </w:pPr>
+            <w:r>
+              <w:rPr>
+                <w:b/>
+              </w:rPr>
               <w:t>Menos</w:t>
             </w:r>
           </w:p>
@@ -4790,9 +2897,6 @@
             <w:pPr>
               <w:jc w:val="center"/>
             </w:pPr>
-            <w:r>
-              <w:t>4</w:t>
-            </w:r>
           </w:p>
         </w:tc>
         <w:tc>
@@ -4804,9 +2908,6 @@
             <w:pPr>
               <w:jc w:val="center"/>
             </w:pPr>
-            <w:r>
-              <w:t>5</w:t>
-            </w:r>
           </w:p>
         </w:tc>
       </w:tr>
@@ -4869,7 +2970,7 @@
             <w:tcBorders>
               <w:top w:val="single" w:sz="4" w:space="0" w:color="auto"/>
             </w:tcBorders>
-            <w:shd w:val="clear" w:color="auto" w:fill="92D050"/>
+            <w:shd w:val="clear" w:color="auto" w:fill="auto"/>
           </w:tcPr>
           <w:p>
             <w:pPr>
@@ -4984,9 +3085,11 @@
             <w:pPr>
               <w:jc w:val="center"/>
             </w:pPr>
+            <w:proofErr w:type="gramStart"/>
             <w:r>
               <w:t>4</w:t>
             </w:r>
+            <w:proofErr w:type="gramEnd"/>
           </w:p>
         </w:tc>
         <w:tc>
@@ -4998,9 +3101,11 @@
             <w:pPr>
               <w:jc w:val="center"/>
             </w:pPr>
+            <w:proofErr w:type="gramStart"/>
             <w:r>
               <w:t>4</w:t>
             </w:r>
+            <w:proofErr w:type="gramEnd"/>
           </w:p>
         </w:tc>
       </w:tr>
@@ -5060,7 +3165,7 @@
         <w:tc>
           <w:tcPr>
             <w:tcW w:w="607" w:type="dxa"/>
-            <w:shd w:val="clear" w:color="auto" w:fill="92D050"/>
+            <w:shd w:val="clear" w:color="auto" w:fill="auto"/>
           </w:tcPr>
           <w:p>
             <w:pPr>
@@ -5163,9 +3268,11 @@
             <w:pPr>
               <w:jc w:val="center"/>
             </w:pPr>
+            <w:proofErr w:type="gramStart"/>
             <w:r>
               <w:t>4</w:t>
             </w:r>
+            <w:proofErr w:type="gramEnd"/>
           </w:p>
         </w:tc>
         <w:tc>
@@ -5177,9 +3284,11 @@
             <w:pPr>
               <w:jc w:val="center"/>
             </w:pPr>
+            <w:proofErr w:type="gramStart"/>
             <w:r>
               <w:t>6</w:t>
             </w:r>
+            <w:proofErr w:type="gramEnd"/>
           </w:p>
         </w:tc>
       </w:tr>
@@ -5239,7 +3348,7 @@
         <w:tc>
           <w:tcPr>
             <w:tcW w:w="607" w:type="dxa"/>
-            <w:shd w:val="clear" w:color="auto" w:fill="92D050"/>
+            <w:shd w:val="clear" w:color="auto" w:fill="auto"/>
           </w:tcPr>
           <w:p>
             <w:pPr>
@@ -5342,9 +3451,11 @@
             <w:pPr>
               <w:jc w:val="center"/>
             </w:pPr>
+            <w:proofErr w:type="gramStart"/>
             <w:r>
               <w:t>5</w:t>
             </w:r>
+            <w:proofErr w:type="gramEnd"/>
           </w:p>
         </w:tc>
         <w:tc>
@@ -5356,9 +3467,11 @@
             <w:pPr>
               <w:jc w:val="center"/>
             </w:pPr>
+            <w:proofErr w:type="gramStart"/>
             <w:r>
               <w:t>6</w:t>
             </w:r>
+            <w:proofErr w:type="gramEnd"/>
           </w:p>
         </w:tc>
       </w:tr>
@@ -5474,7 +3587,7 @@
         <w:tc>
           <w:tcPr>
             <w:tcW w:w="607" w:type="dxa"/>
-            <w:shd w:val="clear" w:color="auto" w:fill="92D050"/>
+            <w:shd w:val="clear" w:color="auto" w:fill="auto"/>
           </w:tcPr>
           <w:p>
             <w:pPr>
@@ -5521,11 +3634,284 @@
             <w:pPr>
               <w:jc w:val="center"/>
             </w:pPr>
+            <w:proofErr w:type="gramStart"/>
             <w:r>
               <w:t>5</w:t>
             </w:r>
-            <w:bookmarkStart w:id="0" w:name="_GoBack"/>
-            <w:bookmarkEnd w:id="0"/>
+            <w:proofErr w:type="gramEnd"/>
+          </w:p>
+        </w:tc>
+        <w:tc>
+          <w:tcPr>
+            <w:tcW w:w="618" w:type="dxa"/>
+            <w:shd w:val="clear" w:color="auto" w:fill="FABF8F" w:themeFill="accent6" w:themeFillTint="99"/>
+          </w:tcPr>
+          <w:p>
+            <w:pPr>
+              <w:jc w:val="center"/>
+            </w:pPr>
+            <w:proofErr w:type="gramStart"/>
+            <w:r>
+              <w:t>4</w:t>
+            </w:r>
+            <w:proofErr w:type="gramEnd"/>
+          </w:p>
+        </w:tc>
+      </w:tr>
+      <w:tr>
+        <w:tc>
+          <w:tcPr>
+            <w:tcW w:w="622" w:type="dxa"/>
+            <w:shd w:val="clear" w:color="auto" w:fill="D9D9D9" w:themeFill="background1" w:themeFillShade="D9"/>
+          </w:tcPr>
+          <w:p>
+            <w:pPr>
+              <w:jc w:val="center"/>
+              <w:rPr>
+                <w:b/>
+              </w:rPr>
+            </w:pPr>
+          </w:p>
+        </w:tc>
+        <w:tc>
+          <w:tcPr>
+            <w:tcW w:w="606" w:type="dxa"/>
+          </w:tcPr>
+          <w:p>
+            <w:pPr>
+              <w:jc w:val="center"/>
+            </w:pPr>
+          </w:p>
+        </w:tc>
+        <w:tc>
+          <w:tcPr>
+            <w:tcW w:w="607" w:type="dxa"/>
+          </w:tcPr>
+          <w:p>
+            <w:pPr>
+              <w:jc w:val="center"/>
+            </w:pPr>
+          </w:p>
+        </w:tc>
+        <w:tc>
+          <w:tcPr>
+            <w:tcW w:w="607" w:type="dxa"/>
+            <w:shd w:val="clear" w:color="auto" w:fill="92D050"/>
+          </w:tcPr>
+          <w:p>
+            <w:pPr>
+              <w:jc w:val="center"/>
+            </w:pPr>
+          </w:p>
+        </w:tc>
+        <w:tc>
+          <w:tcPr>
+            <w:tcW w:w="607" w:type="dxa"/>
+            <w:shd w:val="clear" w:color="auto" w:fill="92D050"/>
+          </w:tcPr>
+          <w:p>
+            <w:pPr>
+              <w:jc w:val="center"/>
+            </w:pPr>
+          </w:p>
+        </w:tc>
+        <w:tc>
+          <w:tcPr>
+            <w:tcW w:w="607" w:type="dxa"/>
+            <w:shd w:val="clear" w:color="auto" w:fill="92D050"/>
+          </w:tcPr>
+          <w:p>
+            <w:pPr>
+              <w:jc w:val="center"/>
+            </w:pPr>
+          </w:p>
+        </w:tc>
+        <w:tc>
+          <w:tcPr>
+            <w:tcW w:w="607" w:type="dxa"/>
+            <w:shd w:val="clear" w:color="auto" w:fill="92D050"/>
+          </w:tcPr>
+          <w:p>
+            <w:pPr>
+              <w:jc w:val="center"/>
+            </w:pPr>
+          </w:p>
+        </w:tc>
+        <w:tc>
+          <w:tcPr>
+            <w:tcW w:w="607" w:type="dxa"/>
+            <w:shd w:val="clear" w:color="auto" w:fill="auto"/>
+          </w:tcPr>
+          <w:p>
+            <w:pPr>
+              <w:jc w:val="center"/>
+            </w:pPr>
+          </w:p>
+        </w:tc>
+        <w:tc>
+          <w:tcPr>
+            <w:tcW w:w="877" w:type="dxa"/>
+          </w:tcPr>
+          <w:p>
+            <w:pPr>
+              <w:jc w:val="center"/>
+            </w:pPr>
+          </w:p>
+        </w:tc>
+        <w:tc>
+          <w:tcPr>
+            <w:tcW w:w="832" w:type="dxa"/>
+            <w:shd w:val="clear" w:color="auto" w:fill="auto"/>
+          </w:tcPr>
+          <w:p>
+            <w:pPr>
+              <w:jc w:val="center"/>
+            </w:pPr>
+          </w:p>
+        </w:tc>
+        <w:tc>
+          <w:tcPr>
+            <w:tcW w:w="650" w:type="dxa"/>
+            <w:shd w:val="clear" w:color="auto" w:fill="B2A1C7" w:themeFill="accent4" w:themeFillTint="99"/>
+          </w:tcPr>
+          <w:p>
+            <w:pPr>
+              <w:jc w:val="center"/>
+            </w:pPr>
+          </w:p>
+        </w:tc>
+        <w:tc>
+          <w:tcPr>
+            <w:tcW w:w="618" w:type="dxa"/>
+            <w:shd w:val="clear" w:color="auto" w:fill="FABF8F" w:themeFill="accent6" w:themeFillTint="99"/>
+          </w:tcPr>
+          <w:p>
+            <w:pPr>
+              <w:jc w:val="center"/>
+            </w:pPr>
+          </w:p>
+        </w:tc>
+      </w:tr>
+      <w:tr>
+        <w:tc>
+          <w:tcPr>
+            <w:tcW w:w="622" w:type="dxa"/>
+            <w:shd w:val="clear" w:color="auto" w:fill="D9D9D9" w:themeFill="background1" w:themeFillShade="D9"/>
+          </w:tcPr>
+          <w:p>
+            <w:pPr>
+              <w:jc w:val="center"/>
+              <w:rPr>
+                <w:b/>
+              </w:rPr>
+            </w:pPr>
+          </w:p>
+        </w:tc>
+        <w:tc>
+          <w:tcPr>
+            <w:tcW w:w="606" w:type="dxa"/>
+          </w:tcPr>
+          <w:p>
+            <w:pPr>
+              <w:jc w:val="center"/>
+            </w:pPr>
+          </w:p>
+        </w:tc>
+        <w:tc>
+          <w:tcPr>
+            <w:tcW w:w="607" w:type="dxa"/>
+          </w:tcPr>
+          <w:p>
+            <w:pPr>
+              <w:jc w:val="center"/>
+            </w:pPr>
+          </w:p>
+        </w:tc>
+        <w:tc>
+          <w:tcPr>
+            <w:tcW w:w="607" w:type="dxa"/>
+            <w:shd w:val="clear" w:color="auto" w:fill="92D050"/>
+          </w:tcPr>
+          <w:p>
+            <w:pPr>
+              <w:jc w:val="center"/>
+            </w:pPr>
+          </w:p>
+        </w:tc>
+        <w:tc>
+          <w:tcPr>
+            <w:tcW w:w="607" w:type="dxa"/>
+            <w:shd w:val="clear" w:color="auto" w:fill="92D050"/>
+          </w:tcPr>
+          <w:p>
+            <w:pPr>
+              <w:jc w:val="center"/>
+            </w:pPr>
+          </w:p>
+        </w:tc>
+        <w:tc>
+          <w:tcPr>
+            <w:tcW w:w="607" w:type="dxa"/>
+            <w:shd w:val="clear" w:color="auto" w:fill="92D050"/>
+          </w:tcPr>
+          <w:p>
+            <w:pPr>
+              <w:jc w:val="center"/>
+            </w:pPr>
+          </w:p>
+        </w:tc>
+        <w:tc>
+          <w:tcPr>
+            <w:tcW w:w="607" w:type="dxa"/>
+            <w:shd w:val="clear" w:color="auto" w:fill="92D050"/>
+          </w:tcPr>
+          <w:p>
+            <w:pPr>
+              <w:jc w:val="center"/>
+            </w:pPr>
+          </w:p>
+        </w:tc>
+        <w:tc>
+          <w:tcPr>
+            <w:tcW w:w="607" w:type="dxa"/>
+            <w:shd w:val="clear" w:color="auto" w:fill="auto"/>
+          </w:tcPr>
+          <w:p>
+            <w:pPr>
+              <w:jc w:val="center"/>
+            </w:pPr>
+          </w:p>
+        </w:tc>
+        <w:tc>
+          <w:tcPr>
+            <w:tcW w:w="877" w:type="dxa"/>
+          </w:tcPr>
+          <w:p>
+            <w:pPr>
+              <w:jc w:val="center"/>
+            </w:pPr>
+          </w:p>
+        </w:tc>
+        <w:tc>
+          <w:tcPr>
+            <w:tcW w:w="832" w:type="dxa"/>
+            <w:shd w:val="clear" w:color="auto" w:fill="auto"/>
+          </w:tcPr>
+          <w:p>
+            <w:pPr>
+              <w:jc w:val="center"/>
+            </w:pPr>
+          </w:p>
+        </w:tc>
+        <w:tc>
+          <w:tcPr>
+            <w:tcW w:w="650" w:type="dxa"/>
+            <w:shd w:val="clear" w:color="auto" w:fill="B2A1C7" w:themeFill="accent4" w:themeFillTint="99"/>
+          </w:tcPr>
+          <w:p>
+            <w:pPr>
+              <w:jc w:val="center"/>
+            </w:pPr>
           </w:p>
         </w:tc>
         <w:tc>
@@ -5540,9 +3926,6 @@
             <w:pPr>
               <w:jc w:val="center"/>
             </w:pPr>
-            <w:r>
-              <w:t>4</w:t>
-            </w:r>
           </w:p>
         </w:tc>
       </w:tr>
@@ -5771,6 +4154,17 @@
       </w:tblCellMar>
     </w:tblPr>
   </w:style>
+  <w:style w:type="paragraph" w:styleId="PargrafodaLista">
+    <w:name w:val="List Paragraph"/>
+    <w:basedOn w:val="Normal"/>
+    <w:uiPriority w:val="34"/>
+    <w:qFormat/>
+    <w:rsid w:val="00194DA3"/>
+    <w:pPr>
+      <w:ind w:left="720"/>
+      <w:contextualSpacing/>
+    </w:pPr>
+  </w:style>
 </w:styles>
 </file>
 
@@ -5986,6 +4380,17 @@
         <w:right w:w="108" w:type="dxa"/>
       </w:tblCellMar>
     </w:tblPr>
+  </w:style>
+  <w:style w:type="paragraph" w:styleId="PargrafodaLista">
+    <w:name w:val="List Paragraph"/>
+    <w:basedOn w:val="Normal"/>
+    <w:uiPriority w:val="34"/>
+    <w:qFormat/>
+    <w:rsid w:val="00194DA3"/>
+    <w:pPr>
+      <w:ind w:left="720"/>
+      <w:contextualSpacing/>
+    </w:pPr>
   </w:style>
 </w:styles>
 </file>
@@ -6280,7 +4685,7 @@
 </file>
 
 <file path=customXml/itemProps1.xml><?xml version="1.0" encoding="utf-8"?>
-<ds:datastoreItem xmlns:ds="http://schemas.openxmlformats.org/officeDocument/2006/customXml" ds:itemID="{F9599B20-2A35-4271-84F4-FB6BFD69AF63}">
+<ds:datastoreItem xmlns:ds="http://schemas.openxmlformats.org/officeDocument/2006/customXml" ds:itemID="{5DF60592-50EB-445D-B51E-DEC5EBCB5FD9}">
   <ds:schemaRefs>
     <ds:schemaRef ds:uri="http://schemas.openxmlformats.org/officeDocument/2006/bibliography"/>
   </ds:schemaRefs>

</xml_diff>